<commit_message>
Mise à jour vers la version 1.6
</commit_message>
<xml_diff>
--- a/doc/Strasbourg au fil du temps.docx
+++ b/doc/Strasbourg au fil du temps.docx
@@ -1,13 +1,120 @@
 
 <file path=word/document.xml><?xml version="1.0" encoding="utf-8"?>
-<w:document xmlns:wpc="http://schemas.microsoft.com/office/word/2010/wordprocessingCanvas" xmlns:mc="http://schemas.openxmlformats.org/markup-compatibility/2006" xmlns:o="urn:schemas-microsoft-com:office:office" xmlns:r="http://schemas.openxmlformats.org/officeDocument/2006/relationships" xmlns:m="http://schemas.openxmlformats.org/officeDocument/2006/math" xmlns:v="urn:schemas-microsoft-com:vml" xmlns:wp14="http://schemas.microsoft.com/office/word/2010/wordprocessingDrawing" xmlns:wp="http://schemas.openxmlformats.org/drawingml/2006/wordprocessingDrawing" xmlns:w10="urn:schemas-microsoft-com:office:word" xmlns:w="http://schemas.openxmlformats.org/wordprocessingml/2006/main" xmlns:w14="http://schemas.microsoft.com/office/word/2010/wordml" xmlns:w15="http://schemas.microsoft.com/office/word/2012/wordml" xmlns:wpg="http://schemas.microsoft.com/office/word/2010/wordprocessingGroup" xmlns:wpi="http://schemas.microsoft.com/office/word/2010/wordprocessingInk" xmlns:wne="http://schemas.microsoft.com/office/word/2006/wordml" xmlns:wps="http://schemas.microsoft.com/office/word/2010/wordprocessingShape" mc:Ignorable="w14 w15 wp14">
+<w:document xmlns:wpc="http://schemas.microsoft.com/office/word/2010/wordprocessingCanvas" xmlns:cx="http://schemas.microsoft.com/office/drawing/2014/chartex" xmlns:cx1="http://schemas.microsoft.com/office/drawing/2015/9/8/chartex" xmlns:mc="http://schemas.openxmlformats.org/markup-compatibility/2006" xmlns:o="urn:schemas-microsoft-com:office:office" xmlns:r="http://schemas.openxmlformats.org/officeDocument/2006/relationships" xmlns:m="http://schemas.openxmlformats.org/officeDocument/2006/math" xmlns:v="urn:schemas-microsoft-com:vml" xmlns:wp14="http://schemas.microsoft.com/office/word/2010/wordprocessingDrawing" xmlns:wp="http://schemas.openxmlformats.org/drawingml/2006/wordprocessingDrawing" xmlns:w10="urn:schemas-microsoft-com:office:word" xmlns:w="http://schemas.openxmlformats.org/wordprocessingml/2006/main" xmlns:w14="http://schemas.microsoft.com/office/word/2010/wordml" xmlns:w15="http://schemas.microsoft.com/office/word/2012/wordml" xmlns:w16se="http://schemas.microsoft.com/office/word/2015/wordml/symex" xmlns:wpg="http://schemas.microsoft.com/office/word/2010/wordprocessingGroup" xmlns:wpi="http://schemas.microsoft.com/office/word/2010/wordprocessingInk" xmlns:wne="http://schemas.microsoft.com/office/word/2006/wordml" xmlns:wps="http://schemas.microsoft.com/office/word/2010/wordprocessingShape" mc:Ignorable="w14 w15 w16se wp14">
   <w:body>
     <w:p>
-      <w:bookmarkStart w:id="0" w:name="_GoBack"/>
-      <w:bookmarkEnd w:id="0"/>
       <w:r>
         <w:rPr>
           <w:noProof/>
+          <w:lang w:eastAsia="fr-FR"/>
+        </w:rPr>
+        <mc:AlternateContent>
+          <mc:Choice Requires="wps">
+            <w:drawing>
+              <wp:anchor distT="45720" distB="45720" distL="114300" distR="114300" simplePos="0" relativeHeight="251664384" behindDoc="0" locked="0" layoutInCell="1" allowOverlap="1" wp14:anchorId="324B264E" wp14:editId="08094C1E">
+                <wp:simplePos x="0" y="0"/>
+                <wp:positionH relativeFrom="column">
+                  <wp:posOffset>4092022</wp:posOffset>
+                </wp:positionH>
+                <wp:positionV relativeFrom="paragraph">
+                  <wp:posOffset>185862</wp:posOffset>
+                </wp:positionV>
+                <wp:extent cx="2867025" cy="295275"/>
+                <wp:effectExtent l="0" t="0" r="9525" b="9525"/>
+                <wp:wrapNone/>
+                <wp:docPr id="4" name="Zone de texte 2"/>
+                <wp:cNvGraphicFramePr>
+                  <a:graphicFrameLocks xmlns:a="http://schemas.openxmlformats.org/drawingml/2006/main"/>
+                </wp:cNvGraphicFramePr>
+                <a:graphic xmlns:a="http://schemas.openxmlformats.org/drawingml/2006/main">
+                  <a:graphicData uri="http://schemas.microsoft.com/office/word/2010/wordprocessingShape">
+                    <wps:wsp>
+                      <wps:cNvSpPr txBox="1">
+                        <a:spLocks noChangeArrowheads="1"/>
+                      </wps:cNvSpPr>
+                      <wps:spPr bwMode="auto">
+                        <a:xfrm>
+                          <a:off x="0" y="0"/>
+                          <a:ext cx="2867025" cy="295275"/>
+                        </a:xfrm>
+                        <a:prstGeom prst="rect">
+                          <a:avLst/>
+                        </a:prstGeom>
+                        <a:solidFill>
+                          <a:srgbClr val="FFFFFF"/>
+                        </a:solidFill>
+                        <a:ln w="9525">
+                          <a:noFill/>
+                          <a:miter lim="800000"/>
+                          <a:headEnd/>
+                          <a:tailEnd/>
+                        </a:ln>
+                      </wps:spPr>
+                      <wps:txbx>
+                        <w:txbxContent>
+                          <w:p>
+                            <w:proofErr w:type="gramStart"/>
+                            <w:r>
+                              <w:t>i</w:t>
+                            </w:r>
+                            <w:proofErr w:type="gramEnd"/>
+                            <w:r>
+                              <w:t> = plus d’info</w:t>
+                            </w:r>
+                            <w:r>
+                              <w:t>rmation sur la données actuelle</w:t>
+                            </w:r>
+                          </w:p>
+                        </w:txbxContent>
+                      </wps:txbx>
+                      <wps:bodyPr rot="0" vert="horz" wrap="square" lIns="91440" tIns="45720" rIns="91440" bIns="45720" anchor="t" anchorCtr="0">
+                        <a:noAutofit/>
+                      </wps:bodyPr>
+                    </wps:wsp>
+                  </a:graphicData>
+                </a:graphic>
+                <wp14:sizeRelH relativeFrom="margin">
+                  <wp14:pctWidth>0</wp14:pctWidth>
+                </wp14:sizeRelH>
+                <wp14:sizeRelV relativeFrom="margin">
+                  <wp14:pctHeight>0</wp14:pctHeight>
+                </wp14:sizeRelV>
+              </wp:anchor>
+            </w:drawing>
+          </mc:Choice>
+          <mc:Fallback>
+            <w:pict>
+              <v:shapetype w14:anchorId="324B264E" id="_x0000_t202" coordsize="21600,21600" o:spt="202" path="m,l,21600r21600,l21600,xe">
+                <v:stroke joinstyle="miter"/>
+                <v:path gradientshapeok="t" o:connecttype="rect"/>
+              </v:shapetype>
+              <v:shape id="Zone de texte 2" o:spid="_x0000_s1026" type="#_x0000_t202" style="position:absolute;margin-left:322.2pt;margin-top:14.65pt;width:225.75pt;height:23.25pt;z-index:251664384;visibility:visible;mso-wrap-style:square;mso-width-percent:0;mso-height-percent:0;mso-wrap-distance-left:9pt;mso-wrap-distance-top:3.6pt;mso-wrap-distance-right:9pt;mso-wrap-distance-bottom:3.6pt;mso-position-horizontal:absolute;mso-position-horizontal-relative:text;mso-position-vertical:absolute;mso-position-vertical-relative:text;mso-width-percent:0;mso-height-percent:0;mso-width-relative:margin;mso-height-relative:margin;v-text-anchor:top" o:gfxdata="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" stroked="f">
+                <v:textbox>
+                  <w:txbxContent>
+                    <w:p>
+                      <w:proofErr w:type="gramStart"/>
+                      <w:r>
+                        <w:t>i</w:t>
+                      </w:r>
+                      <w:proofErr w:type="gramEnd"/>
+                      <w:r>
+                        <w:t> = plus d’info</w:t>
+                      </w:r>
+                      <w:r>
+                        <w:t>rmation sur la données actuelle</w:t>
+                      </w:r>
+                    </w:p>
+                  </w:txbxContent>
+                </v:textbox>
+              </v:shape>
+            </w:pict>
+          </mc:Fallback>
+        </mc:AlternateContent>
+      </w:r>
+      <w:r>
+        <w:rPr>
+          <w:noProof/>
+          <w:lang w:eastAsia="fr-FR"/>
         </w:rPr>
         <mc:AlternateContent>
           <mc:Choice Requires="wps">
@@ -68,7 +175,7 @@
                                   <w:szCs w:val="40"/>
                                   <w:u w:val="none"/>
                                 </w:rPr>
-                                <w:t>http://www.sig.strasbourg.eu/2018_ImageCompare</w:t>
+                                <w:t>https://remonterletemps.strasbourg.eu</w:t>
                               </w:r>
                             </w:hyperlink>
                           </w:p>
@@ -91,11 +198,7 @@
           </mc:Choice>
           <mc:Fallback>
             <w:pict>
-              <v:shapetype w14:anchorId="03DEA3EB" id="_x0000_t202" coordsize="21600,21600" o:spt="202" path="m,l,21600r21600,l21600,xe">
-                <v:stroke joinstyle="miter"/>
-                <v:path gradientshapeok="t" o:connecttype="rect"/>
-              </v:shapetype>
-              <v:shape id="Zone de texte 2" o:spid="_x0000_s1026" type="#_x0000_t202" style="position:absolute;margin-left:82.45pt;margin-top:-39pt;width:482.25pt;height:33.75pt;z-index:251675648;visibility:visible;mso-wrap-style:square;mso-width-percent:0;mso-height-percent:0;mso-wrap-distance-left:9pt;mso-wrap-distance-top:3.6pt;mso-wrap-distance-right:9pt;mso-wrap-distance-bottom:3.6pt;mso-position-horizontal:absolute;mso-position-horizontal-relative:text;mso-position-vertical:absolute;mso-position-vertical-relative:text;mso-width-percent:0;mso-height-percent:0;mso-width-relative:margin;mso-height-relative:margin;v-text-anchor:top" o:gfxdata="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" stroked="f">
+              <v:shape w14:anchorId="03DEA3EB" id="_x0000_s1027" type="#_x0000_t202" style="position:absolute;margin-left:82.45pt;margin-top:-39pt;width:482.25pt;height:33.75pt;z-index:251675648;visibility:visible;mso-wrap-style:square;mso-width-percent:0;mso-height-percent:0;mso-wrap-distance-left:9pt;mso-wrap-distance-top:3.6pt;mso-wrap-distance-right:9pt;mso-wrap-distance-bottom:3.6pt;mso-position-horizontal:absolute;mso-position-horizontal-relative:text;mso-position-vertical:absolute;mso-position-vertical-relative:text;mso-width-percent:0;mso-height-percent:0;mso-width-relative:margin;mso-height-relative:margin;v-text-anchor:top" o:gfxdata="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" stroked="f">
                 <v:textbox>
                   <w:txbxContent>
                     <w:p>
@@ -113,7 +216,7 @@
                             <w:szCs w:val="40"/>
                             <w:u w:val="none"/>
                           </w:rPr>
-                          <w:t>http://www.sig.strasbourg.eu/2018_ImageCompare</w:t>
+                          <w:t>https://remonterletemps.strasbourg.eu</w:t>
                         </w:r>
                       </w:hyperlink>
                     </w:p>
@@ -127,99 +230,7 @@
       <w:r>
         <w:rPr>
           <w:noProof/>
-        </w:rPr>
-        <mc:AlternateContent>
-          <mc:Choice Requires="wps">
-            <w:drawing>
-              <wp:anchor distT="45720" distB="45720" distL="114300" distR="114300" simplePos="0" relativeHeight="251664384" behindDoc="0" locked="0" layoutInCell="1" allowOverlap="1" wp14:anchorId="324B264E" wp14:editId="08094C1E">
-                <wp:simplePos x="0" y="0"/>
-                <wp:positionH relativeFrom="column">
-                  <wp:posOffset>3495675</wp:posOffset>
-                </wp:positionH>
-                <wp:positionV relativeFrom="paragraph">
-                  <wp:posOffset>190500</wp:posOffset>
-                </wp:positionV>
-                <wp:extent cx="2867025" cy="295275"/>
-                <wp:effectExtent l="0" t="0" r="9525" b="9525"/>
-                <wp:wrapNone/>
-                <wp:docPr id="4" name="Zone de texte 2"/>
-                <wp:cNvGraphicFramePr>
-                  <a:graphicFrameLocks xmlns:a="http://schemas.openxmlformats.org/drawingml/2006/main"/>
-                </wp:cNvGraphicFramePr>
-                <a:graphic xmlns:a="http://schemas.openxmlformats.org/drawingml/2006/main">
-                  <a:graphicData uri="http://schemas.microsoft.com/office/word/2010/wordprocessingShape">
-                    <wps:wsp>
-                      <wps:cNvSpPr txBox="1">
-                        <a:spLocks noChangeArrowheads="1"/>
-                      </wps:cNvSpPr>
-                      <wps:spPr bwMode="auto">
-                        <a:xfrm>
-                          <a:off x="0" y="0"/>
-                          <a:ext cx="2867025" cy="295275"/>
-                        </a:xfrm>
-                        <a:prstGeom prst="rect">
-                          <a:avLst/>
-                        </a:prstGeom>
-                        <a:solidFill>
-                          <a:srgbClr val="FFFFFF"/>
-                        </a:solidFill>
-                        <a:ln w="9525">
-                          <a:noFill/>
-                          <a:miter lim="800000"/>
-                          <a:headEnd/>
-                          <a:tailEnd/>
-                        </a:ln>
-                      </wps:spPr>
-                      <wps:txbx>
-                        <w:txbxContent>
-                          <w:p>
-                            <w:r>
-                              <w:t>i = plus d’info</w:t>
-                            </w:r>
-                            <w:r>
-                              <w:t>rmation sur la données actuelle</w:t>
-                            </w:r>
-                          </w:p>
-                        </w:txbxContent>
-                      </wps:txbx>
-                      <wps:bodyPr rot="0" vert="horz" wrap="square" lIns="91440" tIns="45720" rIns="91440" bIns="45720" anchor="t" anchorCtr="0">
-                        <a:noAutofit/>
-                      </wps:bodyPr>
-                    </wps:wsp>
-                  </a:graphicData>
-                </a:graphic>
-                <wp14:sizeRelH relativeFrom="margin">
-                  <wp14:pctWidth>0</wp14:pctWidth>
-                </wp14:sizeRelH>
-                <wp14:sizeRelV relativeFrom="margin">
-                  <wp14:pctHeight>0</wp14:pctHeight>
-                </wp14:sizeRelV>
-              </wp:anchor>
-            </w:drawing>
-          </mc:Choice>
-          <mc:Fallback>
-            <w:pict>
-              <v:shape w14:anchorId="324B264E" id="_x0000_s1027" type="#_x0000_t202" style="position:absolute;margin-left:275.25pt;margin-top:15pt;width:225.75pt;height:23.25pt;z-index:251664384;visibility:visible;mso-wrap-style:square;mso-width-percent:0;mso-height-percent:0;mso-wrap-distance-left:9pt;mso-wrap-distance-top:3.6pt;mso-wrap-distance-right:9pt;mso-wrap-distance-bottom:3.6pt;mso-position-horizontal:absolute;mso-position-horizontal-relative:text;mso-position-vertical:absolute;mso-position-vertical-relative:text;mso-width-percent:0;mso-height-percent:0;mso-width-relative:margin;mso-height-relative:margin;v-text-anchor:top" o:gfxdata="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" stroked="f">
-                <v:textbox>
-                  <w:txbxContent>
-                    <w:p>
-                      <w:r>
-                        <w:t>i = plus d’info</w:t>
-                      </w:r>
-                      <w:r>
-                        <w:t>rmation sur la données actuelle</w:t>
-                      </w:r>
-                    </w:p>
-                  </w:txbxContent>
-                </v:textbox>
-              </v:shape>
-            </w:pict>
-          </mc:Fallback>
-        </mc:AlternateContent>
-      </w:r>
-      <w:r>
-        <w:rPr>
-          <w:noProof/>
+          <w:lang w:eastAsia="fr-FR"/>
         </w:rPr>
         <mc:AlternateContent>
           <mc:Choice Requires="wps">
@@ -289,7 +300,7 @@
           </mc:Choice>
           <mc:Fallback>
             <w:pict>
-              <v:shape id="_x0000_s1028" type="#_x0000_t202" style="position:absolute;margin-left:56.25pt;margin-top:20.25pt;width:182.25pt;height:23.25pt;z-index:251659264;visibility:visible;mso-wrap-style:square;mso-width-percent:0;mso-height-percent:0;mso-wrap-distance-left:9pt;mso-wrap-distance-top:3.6pt;mso-wrap-distance-right:9pt;mso-wrap-distance-bottom:3.6pt;mso-position-horizontal:absolute;mso-position-horizontal-relative:text;mso-position-vertical:absolute;mso-position-vertical-relative:text;mso-width-percent:0;mso-height-percent:0;mso-width-relative:margin;mso-height-relative:margin;v-text-anchor:top" o:gfxdata="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" stroked="f">
+              <v:shape id="_x0000_s1028" type="#_x0000_t202" style="position:absolute;margin-left:56.25pt;margin-top:20.25pt;width:182.25pt;height:23.25pt;z-index:251659264;visibility:visible;mso-wrap-style:square;mso-width-percent:0;mso-height-percent:0;mso-wrap-distance-left:9pt;mso-wrap-distance-top:3.6pt;mso-wrap-distance-right:9pt;mso-wrap-distance-bottom:3.6pt;mso-position-horizontal:absolute;mso-position-horizontal-relative:text;mso-position-vertical:absolute;mso-position-vertical-relative:text;mso-width-percent:0;mso-height-percent:0;mso-width-relative:margin;mso-height-relative:margin;v-text-anchor:top" o:gfxdata="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" stroked="f">
                 <v:textbox>
                   <w:txbxContent>
                     <w:p>
@@ -317,10 +328,10 @@
               <wp:anchor distT="0" distB="0" distL="114300" distR="114300" simplePos="0" relativeHeight="251666432" behindDoc="0" locked="0" layoutInCell="1" allowOverlap="1" wp14:anchorId="4FB56746" wp14:editId="7D47C7A9">
                 <wp:simplePos x="0" y="0"/>
                 <wp:positionH relativeFrom="column">
-                  <wp:posOffset>3552190</wp:posOffset>
+                  <wp:posOffset>4148537</wp:posOffset>
                 </wp:positionH>
                 <wp:positionV relativeFrom="paragraph">
-                  <wp:posOffset>123824</wp:posOffset>
+                  <wp:posOffset>118552</wp:posOffset>
                 </wp:positionV>
                 <wp:extent cx="45719" cy="352425"/>
                 <wp:effectExtent l="57150" t="0" r="50165" b="47625"/>
@@ -375,11 +386,11 @@
           </mc:Choice>
           <mc:Fallback>
             <w:pict>
-              <v:shapetype w14:anchorId="1BF28102" id="_x0000_t32" coordsize="21600,21600" o:spt="32" o:oned="t" path="m,l21600,21600e" filled="f">
+              <v:shapetype w14:anchorId="32D870CB" id="_x0000_t32" coordsize="21600,21600" o:spt="32" o:oned="t" path="m,l21600,21600e" filled="f">
                 <v:path arrowok="t" fillok="f" o:connecttype="none"/>
                 <o:lock v:ext="edit" shapetype="t"/>
               </v:shapetype>
-              <v:shape id="Connecteur droit avec flèche 5" o:spid="_x0000_s1026" type="#_x0000_t32" style="position:absolute;margin-left:279.7pt;margin-top:9.75pt;width:3.6pt;height:27.75pt;flip:x;z-index:251666432;visibility:visible;mso-wrap-style:square;mso-width-percent:0;mso-height-percent:0;mso-wrap-distance-left:9pt;mso-wrap-distance-top:0;mso-wrap-distance-right:9pt;mso-wrap-distance-bottom:0;mso-position-horizontal:absolute;mso-position-horizontal-relative:text;mso-position-vertical:absolute;mso-position-vertical-relative:text;mso-width-percent:0;mso-height-percent:0;mso-width-relative:margin;mso-height-relative:margin" o:gfxdata="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" strokecolor="red" strokeweight=".5pt">
+              <v:shape id="Connecteur droit avec flèche 5" o:spid="_x0000_s1026" type="#_x0000_t32" style="position:absolute;margin-left:326.65pt;margin-top:9.35pt;width:3.6pt;height:27.75pt;flip:x;z-index:251666432;visibility:visible;mso-wrap-style:square;mso-width-percent:0;mso-height-percent:0;mso-wrap-distance-left:9pt;mso-wrap-distance-top:0;mso-wrap-distance-right:9pt;mso-wrap-distance-bottom:0;mso-position-horizontal:absolute;mso-position-horizontal-relative:text;mso-position-vertical:absolute;mso-position-vertical-relative:text;mso-width-percent:0;mso-height-percent:0;mso-width-relative:margin;mso-height-relative:margin" o:gfxdata="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" strokecolor="red" strokeweight=".5pt">
                 <v:stroke endarrow="block" joinstyle="miter"/>
               </v:shape>
             </w:pict>
@@ -397,7 +408,7 @@
               <wp:anchor distT="0" distB="0" distL="114300" distR="114300" simplePos="0" relativeHeight="251662336" behindDoc="0" locked="0" layoutInCell="1" allowOverlap="1" wp14:anchorId="394579C6" wp14:editId="395D69D6">
                 <wp:simplePos x="0" y="0"/>
                 <wp:positionH relativeFrom="column">
-                  <wp:posOffset>2181225</wp:posOffset>
+                  <wp:posOffset>2451569</wp:posOffset>
                 </wp:positionH>
                 <wp:positionV relativeFrom="paragraph">
                   <wp:posOffset>200025</wp:posOffset>
@@ -455,12 +466,80 @@
           </mc:Choice>
           <mc:Fallback>
             <w:pict>
-              <v:shape w14:anchorId="07B401AC" id="Connecteur droit avec flèche 3" o:spid="_x0000_s1026" type="#_x0000_t32" style="position:absolute;margin-left:171.75pt;margin-top:15.75pt;width:32.25pt;height:21pt;z-index:251662336;visibility:visible;mso-wrap-style:square;mso-width-percent:0;mso-height-percent:0;mso-wrap-distance-left:9pt;mso-wrap-distance-top:0;mso-wrap-distance-right:9pt;mso-wrap-distance-bottom:0;mso-position-horizontal:absolute;mso-position-horizontal-relative:text;mso-position-vertical:absolute;mso-position-vertical-relative:text;mso-width-percent:0;mso-height-percent:0;mso-width-relative:margin;mso-height-relative:margin" o:gfxdata="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" strokecolor="red" strokeweight=".5pt">
+              <v:shape w14:anchorId="35BAA417" id="Connecteur droit avec flèche 3" o:spid="_x0000_s1026" type="#_x0000_t32" style="position:absolute;margin-left:193.05pt;margin-top:15.75pt;width:32.25pt;height:21pt;z-index:251662336;visibility:visible;mso-wrap-style:square;mso-width-percent:0;mso-height-percent:0;mso-wrap-distance-left:9pt;mso-wrap-distance-top:0;mso-wrap-distance-right:9pt;mso-wrap-distance-bottom:0;mso-position-horizontal:absolute;mso-position-horizontal-relative:text;mso-position-vertical:absolute;mso-position-vertical-relative:text;mso-width-percent:0;mso-height-percent:0;mso-width-relative:margin;mso-height-relative:margin" o:gfxdata="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" strokecolor="red" strokeweight=".5pt">
                 <v:stroke endarrow="block" joinstyle="miter"/>
               </v:shape>
             </w:pict>
           </mc:Fallback>
         </mc:AlternateContent>
+      </w:r>
+      <w:r>
+        <w:rPr>
+          <w:noProof/>
+          <w:lang w:eastAsia="fr-FR"/>
+        </w:rPr>
+        <w:drawing>
+          <wp:anchor distT="0" distB="0" distL="114300" distR="114300" simplePos="0" relativeHeight="251697663" behindDoc="1" locked="0" layoutInCell="1" allowOverlap="1">
+            <wp:simplePos x="0" y="0"/>
+            <wp:positionH relativeFrom="margin">
+              <wp:align>right</wp:align>
+            </wp:positionH>
+            <wp:positionV relativeFrom="paragraph">
+              <wp:posOffset>269267</wp:posOffset>
+            </wp:positionV>
+            <wp:extent cx="9777730" cy="5219120"/>
+            <wp:effectExtent l="0" t="0" r="0" b="635"/>
+            <wp:wrapNone/>
+            <wp:docPr id="27" name="Image 27"/>
+            <wp:cNvGraphicFramePr>
+              <a:graphicFrameLocks xmlns:a="http://schemas.openxmlformats.org/drawingml/2006/main" noChangeAspect="1"/>
+            </wp:cNvGraphicFramePr>
+            <a:graphic xmlns:a="http://schemas.openxmlformats.org/drawingml/2006/main">
+              <a:graphicData uri="http://schemas.openxmlformats.org/drawingml/2006/picture">
+                <pic:pic xmlns:pic="http://schemas.openxmlformats.org/drawingml/2006/picture">
+                  <pic:nvPicPr>
+                    <pic:cNvPr id="1" name=""/>
+                    <pic:cNvPicPr/>
+                  </pic:nvPicPr>
+                  <pic:blipFill rotWithShape="1">
+                    <a:blip r:embed="rId6">
+                      <a:extLst>
+                        <a:ext uri="{28A0092B-C50C-407E-A947-70E740481C1C}">
+                          <a14:useLocalDpi xmlns:a14="http://schemas.microsoft.com/office/drawing/2010/main" val="0"/>
+                        </a:ext>
+                      </a:extLst>
+                    </a:blip>
+                    <a:srcRect t="11822"/>
+                    <a:stretch/>
+                  </pic:blipFill>
+                  <pic:spPr bwMode="auto">
+                    <a:xfrm>
+                      <a:off x="0" y="0"/>
+                      <a:ext cx="9777730" cy="5219120"/>
+                    </a:xfrm>
+                    <a:prstGeom prst="rect">
+                      <a:avLst/>
+                    </a:prstGeom>
+                    <a:ln>
+                      <a:noFill/>
+                    </a:ln>
+                    <a:extLst>
+                      <a:ext uri="{53640926-AAD7-44D8-BBD7-CCE9431645EC}">
+                        <a14:shadowObscured xmlns:a14="http://schemas.microsoft.com/office/drawing/2010/main"/>
+                      </a:ext>
+                    </a:extLst>
+                  </pic:spPr>
+                </pic:pic>
+              </a:graphicData>
+            </a:graphic>
+            <wp14:sizeRelH relativeFrom="page">
+              <wp14:pctWidth>0</wp14:pctWidth>
+            </wp14:sizeRelH>
+            <wp14:sizeRelV relativeFrom="page">
+              <wp14:pctHeight>0</wp14:pctHeight>
+            </wp14:sizeRelV>
+          </wp:anchor>
+        </w:drawing>
       </w:r>
       <w:r>
         <w:rPr>
@@ -540,6 +619,872 @@
       </w:r>
     </w:p>
     <w:p>
+      <w:bookmarkStart w:id="0" w:name="_GoBack"/>
+      <w:bookmarkEnd w:id="0"/>
+      <w:r>
+        <w:rPr>
+          <w:noProof/>
+          <w:lang w:eastAsia="fr-FR"/>
+        </w:rPr>
+        <mc:AlternateContent>
+          <mc:Choice Requires="wps">
+            <w:drawing>
+              <wp:anchor distT="0" distB="0" distL="114300" distR="114300" simplePos="0" relativeHeight="251699711" behindDoc="0" locked="0" layoutInCell="1" allowOverlap="1" wp14:anchorId="68739017" wp14:editId="346BBAC4">
+                <wp:simplePos x="0" y="0"/>
+                <wp:positionH relativeFrom="column">
+                  <wp:posOffset>8742459</wp:posOffset>
+                </wp:positionH>
+                <wp:positionV relativeFrom="paragraph">
+                  <wp:posOffset>643117</wp:posOffset>
+                </wp:positionV>
+                <wp:extent cx="437322" cy="174680"/>
+                <wp:effectExtent l="0" t="38100" r="58420" b="34925"/>
+                <wp:wrapNone/>
+                <wp:docPr id="28" name="Connecteur droit avec flèche 28"/>
+                <wp:cNvGraphicFramePr/>
+                <a:graphic xmlns:a="http://schemas.openxmlformats.org/drawingml/2006/main">
+                  <a:graphicData uri="http://schemas.microsoft.com/office/word/2010/wordprocessingShape">
+                    <wps:wsp>
+                      <wps:cNvCnPr/>
+                      <wps:spPr>
+                        <a:xfrm flipV="1">
+                          <a:off x="0" y="0"/>
+                          <a:ext cx="437322" cy="174680"/>
+                        </a:xfrm>
+                        <a:prstGeom prst="straightConnector1">
+                          <a:avLst/>
+                        </a:prstGeom>
+                        <a:ln>
+                          <a:solidFill>
+                            <a:srgbClr val="FF0000"/>
+                          </a:solidFill>
+                          <a:tailEnd type="triangle"/>
+                        </a:ln>
+                      </wps:spPr>
+                      <wps:style>
+                        <a:lnRef idx="1">
+                          <a:schemeClr val="accent1"/>
+                        </a:lnRef>
+                        <a:fillRef idx="0">
+                          <a:schemeClr val="accent1"/>
+                        </a:fillRef>
+                        <a:effectRef idx="0">
+                          <a:schemeClr val="accent1"/>
+                        </a:effectRef>
+                        <a:fontRef idx="minor">
+                          <a:schemeClr val="tx1"/>
+                        </a:fontRef>
+                      </wps:style>
+                      <wps:bodyPr/>
+                    </wps:wsp>
+                  </a:graphicData>
+                </a:graphic>
+                <wp14:sizeRelH relativeFrom="margin">
+                  <wp14:pctWidth>0</wp14:pctWidth>
+                </wp14:sizeRelH>
+                <wp14:sizeRelV relativeFrom="margin">
+                  <wp14:pctHeight>0</wp14:pctHeight>
+                </wp14:sizeRelV>
+              </wp:anchor>
+            </w:drawing>
+          </mc:Choice>
+          <mc:Fallback>
+            <w:pict>
+              <v:shape w14:anchorId="0350AA13" id="Connecteur droit avec flèche 28" o:spid="_x0000_s1026" type="#_x0000_t32" style="position:absolute;margin-left:688.4pt;margin-top:50.65pt;width:34.45pt;height:13.75pt;flip:y;z-index:251699711;visibility:visible;mso-wrap-style:square;mso-width-percent:0;mso-height-percent:0;mso-wrap-distance-left:9pt;mso-wrap-distance-top:0;mso-wrap-distance-right:9pt;mso-wrap-distance-bottom:0;mso-position-horizontal:absolute;mso-position-horizontal-relative:text;mso-position-vertical:absolute;mso-position-vertical-relative:text;mso-width-percent:0;mso-height-percent:0;mso-width-relative:margin;mso-height-relative:margin" o:gfxdata="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" strokecolor="red" strokeweight=".5pt">
+                <v:stroke endarrow="block" joinstyle="miter"/>
+              </v:shape>
+            </w:pict>
+          </mc:Fallback>
+        </mc:AlternateContent>
+      </w:r>
+      <w:r>
+        <w:rPr>
+          <w:noProof/>
+          <w:lang w:eastAsia="fr-FR"/>
+        </w:rPr>
+        <mc:AlternateContent>
+          <mc:Choice Requires="wps">
+            <w:drawing>
+              <wp:anchor distT="45720" distB="45720" distL="114300" distR="114300" simplePos="0" relativeHeight="251698686" behindDoc="0" locked="0" layoutInCell="1" allowOverlap="1" wp14:anchorId="4F5B2B0F" wp14:editId="778FABD9">
+                <wp:simplePos x="0" y="0"/>
+                <wp:positionH relativeFrom="margin">
+                  <wp:posOffset>6683071</wp:posOffset>
+                </wp:positionH>
+                <wp:positionV relativeFrom="paragraph">
+                  <wp:posOffset>666971</wp:posOffset>
+                </wp:positionV>
+                <wp:extent cx="2124075" cy="285750"/>
+                <wp:effectExtent l="0" t="0" r="9525" b="0"/>
+                <wp:wrapNone/>
+                <wp:docPr id="29" name="Zone de texte 2"/>
+                <wp:cNvGraphicFramePr>
+                  <a:graphicFrameLocks xmlns:a="http://schemas.openxmlformats.org/drawingml/2006/main"/>
+                </wp:cNvGraphicFramePr>
+                <a:graphic xmlns:a="http://schemas.openxmlformats.org/drawingml/2006/main">
+                  <a:graphicData uri="http://schemas.microsoft.com/office/word/2010/wordprocessingShape">
+                    <wps:wsp>
+                      <wps:cNvSpPr txBox="1">
+                        <a:spLocks noChangeArrowheads="1"/>
+                      </wps:cNvSpPr>
+                      <wps:spPr bwMode="auto">
+                        <a:xfrm>
+                          <a:off x="0" y="0"/>
+                          <a:ext cx="2124075" cy="285750"/>
+                        </a:xfrm>
+                        <a:prstGeom prst="rect">
+                          <a:avLst/>
+                        </a:prstGeom>
+                        <a:solidFill>
+                          <a:srgbClr val="FFFFFF"/>
+                        </a:solidFill>
+                        <a:ln w="9525">
+                          <a:noFill/>
+                          <a:miter lim="800000"/>
+                          <a:headEnd/>
+                          <a:tailEnd/>
+                        </a:ln>
+                      </wps:spPr>
+                      <wps:txbx>
+                        <w:txbxContent>
+                          <w:p>
+                            <w:r>
+                              <w:t>Affichage des couches d’habillage</w:t>
+                            </w:r>
+                          </w:p>
+                        </w:txbxContent>
+                      </wps:txbx>
+                      <wps:bodyPr rot="0" vert="horz" wrap="square" lIns="91440" tIns="45720" rIns="91440" bIns="45720" anchor="t" anchorCtr="0">
+                        <a:noAutofit/>
+                      </wps:bodyPr>
+                    </wps:wsp>
+                  </a:graphicData>
+                </a:graphic>
+                <wp14:sizeRelH relativeFrom="margin">
+                  <wp14:pctWidth>0</wp14:pctWidth>
+                </wp14:sizeRelH>
+                <wp14:sizeRelV relativeFrom="margin">
+                  <wp14:pctHeight>0</wp14:pctHeight>
+                </wp14:sizeRelV>
+              </wp:anchor>
+            </w:drawing>
+          </mc:Choice>
+          <mc:Fallback>
+            <w:pict>
+              <v:shape w14:anchorId="4F5B2B0F" id="_x0000_s1029" type="#_x0000_t202" style="position:absolute;margin-left:526.25pt;margin-top:52.5pt;width:167.25pt;height:22.5pt;z-index:251698686;visibility:visible;mso-wrap-style:square;mso-width-percent:0;mso-height-percent:0;mso-wrap-distance-left:9pt;mso-wrap-distance-top:3.6pt;mso-wrap-distance-right:9pt;mso-wrap-distance-bottom:3.6pt;mso-position-horizontal:absolute;mso-position-horizontal-relative:margin;mso-position-vertical:absolute;mso-position-vertical-relative:text;mso-width-percent:0;mso-height-percent:0;mso-width-relative:margin;mso-height-relative:margin;v-text-anchor:top" o:gfxdata="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" stroked="f">
+                <v:textbox>
+                  <w:txbxContent>
+                    <w:p>
+                      <w:r>
+                        <w:t>Affichage des couches d’habillage</w:t>
+                      </w:r>
+                    </w:p>
+                  </w:txbxContent>
+                </v:textbox>
+                <w10:wrap anchorx="margin"/>
+              </v:shape>
+            </w:pict>
+          </mc:Fallback>
+        </mc:AlternateContent>
+      </w:r>
+      <w:r>
+        <w:rPr>
+          <w:noProof/>
+          <w:lang w:eastAsia="fr-FR"/>
+        </w:rPr>
+        <mc:AlternateContent>
+          <mc:Choice Requires="wps">
+            <w:drawing>
+              <wp:anchor distT="0" distB="0" distL="114300" distR="114300" simplePos="0" relativeHeight="251669504" behindDoc="0" locked="0" layoutInCell="1" allowOverlap="1">
+                <wp:simplePos x="0" y="0"/>
+                <wp:positionH relativeFrom="column">
+                  <wp:posOffset>9259294</wp:posOffset>
+                </wp:positionH>
+                <wp:positionV relativeFrom="paragraph">
+                  <wp:posOffset>1159952</wp:posOffset>
+                </wp:positionV>
+                <wp:extent cx="180975" cy="894025"/>
+                <wp:effectExtent l="38100" t="0" r="28575" b="20955"/>
+                <wp:wrapNone/>
+                <wp:docPr id="7" name="Accolade ouvrante 7"/>
+                <wp:cNvGraphicFramePr/>
+                <a:graphic xmlns:a="http://schemas.openxmlformats.org/drawingml/2006/main">
+                  <a:graphicData uri="http://schemas.microsoft.com/office/word/2010/wordprocessingShape">
+                    <wps:wsp>
+                      <wps:cNvSpPr/>
+                      <wps:spPr>
+                        <a:xfrm>
+                          <a:off x="0" y="0"/>
+                          <a:ext cx="180975" cy="894025"/>
+                        </a:xfrm>
+                        <a:prstGeom prst="leftBrace">
+                          <a:avLst/>
+                        </a:prstGeom>
+                        <a:ln>
+                          <a:solidFill>
+                            <a:srgbClr val="FF0000"/>
+                          </a:solidFill>
+                        </a:ln>
+                      </wps:spPr>
+                      <wps:style>
+                        <a:lnRef idx="1">
+                          <a:schemeClr val="accent1"/>
+                        </a:lnRef>
+                        <a:fillRef idx="0">
+                          <a:schemeClr val="accent1"/>
+                        </a:fillRef>
+                        <a:effectRef idx="0">
+                          <a:schemeClr val="accent1"/>
+                        </a:effectRef>
+                        <a:fontRef idx="minor">
+                          <a:schemeClr val="tx1"/>
+                        </a:fontRef>
+                      </wps:style>
+                      <wps:bodyPr rot="0" spcFirstLastPara="0" vertOverflow="overflow" horzOverflow="overflow" vert="horz" wrap="square" lIns="91440" tIns="45720" rIns="91440" bIns="45720" numCol="1" spcCol="0" rtlCol="0" fromWordArt="0" anchor="ctr" anchorCtr="0" forceAA="0" compatLnSpc="1">
+                        <a:prstTxWarp prst="textNoShape">
+                          <a:avLst/>
+                        </a:prstTxWarp>
+                        <a:noAutofit/>
+                      </wps:bodyPr>
+                    </wps:wsp>
+                  </a:graphicData>
+                </a:graphic>
+                <wp14:sizeRelV relativeFrom="margin">
+                  <wp14:pctHeight>0</wp14:pctHeight>
+                </wp14:sizeRelV>
+              </wp:anchor>
+            </w:drawing>
+          </mc:Choice>
+          <mc:Fallback>
+            <w:pict>
+              <v:shapetype w14:anchorId="186F1B50" id="_x0000_t87" coordsize="21600,21600" o:spt="87" adj="1800,10800" path="m21600,qx10800@0l10800@2qy0@11,10800@3l10800@1qy21600,21600e" filled="f">
+                <v:formulas>
+                  <v:f eqn="val #0"/>
+                  <v:f eqn="sum 21600 0 #0"/>
+                  <v:f eqn="sum #1 0 #0"/>
+                  <v:f eqn="sum #1 #0 0"/>
+                  <v:f eqn="prod #0 9598 32768"/>
+                  <v:f eqn="sum 21600 0 @4"/>
+                  <v:f eqn="sum 21600 0 #1"/>
+                  <v:f eqn="min #1 @6"/>
+                  <v:f eqn="prod @7 1 2"/>
+                  <v:f eqn="prod #0 2 1"/>
+                  <v:f eqn="sum 21600 0 @9"/>
+                  <v:f eqn="val #1"/>
+                </v:formulas>
+                <v:path arrowok="t" o:connecttype="custom" o:connectlocs="21600,0;0,10800;21600,21600" textboxrect="13963,@4,21600,@5"/>
+                <v:handles>
+                  <v:h position="center,#0" yrange="0,@8"/>
+                  <v:h position="topLeft,#1" yrange="@9,@10"/>
+                </v:handles>
+              </v:shapetype>
+              <v:shape id="Accolade ouvrante 7" o:spid="_x0000_s1026" type="#_x0000_t87" style="position:absolute;margin-left:729.1pt;margin-top:91.35pt;width:14.25pt;height:70.4pt;z-index:251669504;visibility:visible;mso-wrap-style:square;mso-height-percent:0;mso-wrap-distance-left:9pt;mso-wrap-distance-top:0;mso-wrap-distance-right:9pt;mso-wrap-distance-bottom:0;mso-position-horizontal:absolute;mso-position-horizontal-relative:text;mso-position-vertical:absolute;mso-position-vertical-relative:text;mso-height-percent:0;mso-height-relative:margin;v-text-anchor:middle" o:gfxdata="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" adj="364" strokecolor="red" strokeweight=".5pt">
+                <v:stroke joinstyle="miter"/>
+              </v:shape>
+            </w:pict>
+          </mc:Fallback>
+        </mc:AlternateContent>
+      </w:r>
+      <w:r>
+        <w:rPr>
+          <w:noProof/>
+          <w:lang w:eastAsia="fr-FR"/>
+        </w:rPr>
+        <mc:AlternateContent>
+          <mc:Choice Requires="wps">
+            <w:drawing>
+              <wp:anchor distT="45720" distB="45720" distL="114300" distR="114300" simplePos="0" relativeHeight="251668480" behindDoc="0" locked="0" layoutInCell="1" allowOverlap="1" wp14:anchorId="06E35F56" wp14:editId="5BCD2016">
+                <wp:simplePos x="0" y="0"/>
+                <wp:positionH relativeFrom="margin">
+                  <wp:posOffset>7632672</wp:posOffset>
+                </wp:positionH>
+                <wp:positionV relativeFrom="paragraph">
+                  <wp:posOffset>1445149</wp:posOffset>
+                </wp:positionV>
+                <wp:extent cx="1562100" cy="485775"/>
+                <wp:effectExtent l="0" t="0" r="0" b="9525"/>
+                <wp:wrapNone/>
+                <wp:docPr id="6" name="Zone de texte 2"/>
+                <wp:cNvGraphicFramePr>
+                  <a:graphicFrameLocks xmlns:a="http://schemas.openxmlformats.org/drawingml/2006/main"/>
+                </wp:cNvGraphicFramePr>
+                <a:graphic xmlns:a="http://schemas.openxmlformats.org/drawingml/2006/main">
+                  <a:graphicData uri="http://schemas.microsoft.com/office/word/2010/wordprocessingShape">
+                    <wps:wsp>
+                      <wps:cNvSpPr txBox="1">
+                        <a:spLocks noChangeArrowheads="1"/>
+                      </wps:cNvSpPr>
+                      <wps:spPr bwMode="auto">
+                        <a:xfrm>
+                          <a:off x="0" y="0"/>
+                          <a:ext cx="1562100" cy="485775"/>
+                        </a:xfrm>
+                        <a:prstGeom prst="rect">
+                          <a:avLst/>
+                        </a:prstGeom>
+                        <a:solidFill>
+                          <a:srgbClr val="FFFFFF"/>
+                        </a:solidFill>
+                        <a:ln w="9525">
+                          <a:noFill/>
+                          <a:miter lim="800000"/>
+                          <a:headEnd/>
+                          <a:tailEnd/>
+                        </a:ln>
+                      </wps:spPr>
+                      <wps:txbx>
+                        <w:txbxContent>
+                          <w:p>
+                            <w:r>
+                              <w:t>Modes de comparaison des images</w:t>
+                            </w:r>
+                          </w:p>
+                        </w:txbxContent>
+                      </wps:txbx>
+                      <wps:bodyPr rot="0" vert="horz" wrap="square" lIns="91440" tIns="45720" rIns="91440" bIns="45720" anchor="t" anchorCtr="0">
+                        <a:noAutofit/>
+                      </wps:bodyPr>
+                    </wps:wsp>
+                  </a:graphicData>
+                </a:graphic>
+                <wp14:sizeRelH relativeFrom="margin">
+                  <wp14:pctWidth>0</wp14:pctWidth>
+                </wp14:sizeRelH>
+                <wp14:sizeRelV relativeFrom="margin">
+                  <wp14:pctHeight>0</wp14:pctHeight>
+                </wp14:sizeRelV>
+              </wp:anchor>
+            </w:drawing>
+          </mc:Choice>
+          <mc:Fallback>
+            <w:pict>
+              <v:shape w14:anchorId="06E35F56" id="_x0000_s1030" type="#_x0000_t202" style="position:absolute;margin-left:601pt;margin-top:113.8pt;width:123pt;height:38.25pt;z-index:251668480;visibility:visible;mso-wrap-style:square;mso-width-percent:0;mso-height-percent:0;mso-wrap-distance-left:9pt;mso-wrap-distance-top:3.6pt;mso-wrap-distance-right:9pt;mso-wrap-distance-bottom:3.6pt;mso-position-horizontal:absolute;mso-position-horizontal-relative:margin;mso-position-vertical:absolute;mso-position-vertical-relative:text;mso-width-percent:0;mso-height-percent:0;mso-width-relative:margin;mso-height-relative:margin;v-text-anchor:top" o:gfxdata="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" stroked="f">
+                <v:textbox>
+                  <w:txbxContent>
+                    <w:p>
+                      <w:r>
+                        <w:t>Modes de comparaison des images</w:t>
+                      </w:r>
+                    </w:p>
+                  </w:txbxContent>
+                </v:textbox>
+                <w10:wrap anchorx="margin"/>
+              </v:shape>
+            </w:pict>
+          </mc:Fallback>
+        </mc:AlternateContent>
+      </w:r>
+      <w:r>
+        <w:rPr>
+          <w:noProof/>
+          <w:lang w:eastAsia="fr-FR"/>
+        </w:rPr>
+        <mc:AlternateContent>
+          <mc:Choice Requires="wps">
+            <w:drawing>
+              <wp:anchor distT="45720" distB="45720" distL="114300" distR="114300" simplePos="0" relativeHeight="251671552" behindDoc="0" locked="0" layoutInCell="1" allowOverlap="1" wp14:anchorId="6D8CC2F0" wp14:editId="4C1F596A">
+                <wp:simplePos x="0" y="0"/>
+                <wp:positionH relativeFrom="margin">
+                  <wp:posOffset>8035290</wp:posOffset>
+                </wp:positionH>
+                <wp:positionV relativeFrom="paragraph">
+                  <wp:posOffset>2256155</wp:posOffset>
+                </wp:positionV>
+                <wp:extent cx="1209675" cy="285750"/>
+                <wp:effectExtent l="0" t="0" r="9525" b="0"/>
+                <wp:wrapNone/>
+                <wp:docPr id="8" name="Zone de texte 2"/>
+                <wp:cNvGraphicFramePr>
+                  <a:graphicFrameLocks xmlns:a="http://schemas.openxmlformats.org/drawingml/2006/main"/>
+                </wp:cNvGraphicFramePr>
+                <a:graphic xmlns:a="http://schemas.openxmlformats.org/drawingml/2006/main">
+                  <a:graphicData uri="http://schemas.microsoft.com/office/word/2010/wordprocessingShape">
+                    <wps:wsp>
+                      <wps:cNvSpPr txBox="1">
+                        <a:spLocks noChangeArrowheads="1"/>
+                      </wps:cNvSpPr>
+                      <wps:spPr bwMode="auto">
+                        <a:xfrm>
+                          <a:off x="0" y="0"/>
+                          <a:ext cx="1209675" cy="285750"/>
+                        </a:xfrm>
+                        <a:prstGeom prst="rect">
+                          <a:avLst/>
+                        </a:prstGeom>
+                        <a:solidFill>
+                          <a:srgbClr val="FFFFFF"/>
+                        </a:solidFill>
+                        <a:ln w="9525">
+                          <a:noFill/>
+                          <a:miter lim="800000"/>
+                          <a:headEnd/>
+                          <a:tailEnd/>
+                        </a:ln>
+                      </wps:spPr>
+                      <wps:txbx>
+                        <w:txbxContent>
+                          <w:p>
+                            <w:r>
+                              <w:t>Outils de mesure</w:t>
+                            </w:r>
+                          </w:p>
+                        </w:txbxContent>
+                      </wps:txbx>
+                      <wps:bodyPr rot="0" vert="horz" wrap="square" lIns="91440" tIns="45720" rIns="91440" bIns="45720" anchor="t" anchorCtr="0">
+                        <a:noAutofit/>
+                      </wps:bodyPr>
+                    </wps:wsp>
+                  </a:graphicData>
+                </a:graphic>
+                <wp14:sizeRelH relativeFrom="margin">
+                  <wp14:pctWidth>0</wp14:pctWidth>
+                </wp14:sizeRelH>
+                <wp14:sizeRelV relativeFrom="margin">
+                  <wp14:pctHeight>0</wp14:pctHeight>
+                </wp14:sizeRelV>
+              </wp:anchor>
+            </w:drawing>
+          </mc:Choice>
+          <mc:Fallback>
+            <w:pict>
+              <v:shape w14:anchorId="6D8CC2F0" id="_x0000_s1031" type="#_x0000_t202" style="position:absolute;margin-left:632.7pt;margin-top:177.65pt;width:95.25pt;height:22.5pt;z-index:251671552;visibility:visible;mso-wrap-style:square;mso-width-percent:0;mso-height-percent:0;mso-wrap-distance-left:9pt;mso-wrap-distance-top:3.6pt;mso-wrap-distance-right:9pt;mso-wrap-distance-bottom:3.6pt;mso-position-horizontal:absolute;mso-position-horizontal-relative:margin;mso-position-vertical:absolute;mso-position-vertical-relative:text;mso-width-percent:0;mso-height-percent:0;mso-width-relative:margin;mso-height-relative:margin;v-text-anchor:top" o:gfxdata="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" stroked="f">
+                <v:textbox>
+                  <w:txbxContent>
+                    <w:p>
+                      <w:r>
+                        <w:t>Outils de mesure</w:t>
+                      </w:r>
+                    </w:p>
+                  </w:txbxContent>
+                </v:textbox>
+                <w10:wrap anchorx="margin"/>
+              </v:shape>
+            </w:pict>
+          </mc:Fallback>
+        </mc:AlternateContent>
+      </w:r>
+      <w:r>
+        <w:rPr>
+          <w:noProof/>
+          <w:lang w:eastAsia="fr-FR"/>
+        </w:rPr>
+        <mc:AlternateContent>
+          <mc:Choice Requires="wps">
+            <w:drawing>
+              <wp:anchor distT="0" distB="0" distL="114300" distR="114300" simplePos="0" relativeHeight="251673600" behindDoc="0" locked="0" layoutInCell="1" allowOverlap="1" wp14:anchorId="2E706C7E" wp14:editId="29FEEF5F">
+                <wp:simplePos x="0" y="0"/>
+                <wp:positionH relativeFrom="column">
+                  <wp:posOffset>9255070</wp:posOffset>
+                </wp:positionH>
+                <wp:positionV relativeFrom="paragraph">
+                  <wp:posOffset>2123081</wp:posOffset>
+                </wp:positionV>
+                <wp:extent cx="161925" cy="542925"/>
+                <wp:effectExtent l="38100" t="0" r="28575" b="28575"/>
+                <wp:wrapNone/>
+                <wp:docPr id="9" name="Accolade ouvrante 9"/>
+                <wp:cNvGraphicFramePr/>
+                <a:graphic xmlns:a="http://schemas.openxmlformats.org/drawingml/2006/main">
+                  <a:graphicData uri="http://schemas.microsoft.com/office/word/2010/wordprocessingShape">
+                    <wps:wsp>
+                      <wps:cNvSpPr/>
+                      <wps:spPr>
+                        <a:xfrm>
+                          <a:off x="0" y="0"/>
+                          <a:ext cx="161925" cy="542925"/>
+                        </a:xfrm>
+                        <a:prstGeom prst="leftBrace">
+                          <a:avLst/>
+                        </a:prstGeom>
+                        <a:ln>
+                          <a:solidFill>
+                            <a:srgbClr val="FF0000"/>
+                          </a:solidFill>
+                        </a:ln>
+                      </wps:spPr>
+                      <wps:style>
+                        <a:lnRef idx="1">
+                          <a:schemeClr val="accent1"/>
+                        </a:lnRef>
+                        <a:fillRef idx="0">
+                          <a:schemeClr val="accent1"/>
+                        </a:fillRef>
+                        <a:effectRef idx="0">
+                          <a:schemeClr val="accent1"/>
+                        </a:effectRef>
+                        <a:fontRef idx="minor">
+                          <a:schemeClr val="tx1"/>
+                        </a:fontRef>
+                      </wps:style>
+                      <wps:bodyPr rot="0" spcFirstLastPara="0" vertOverflow="overflow" horzOverflow="overflow" vert="horz" wrap="square" lIns="91440" tIns="45720" rIns="91440" bIns="45720" numCol="1" spcCol="0" rtlCol="0" fromWordArt="0" anchor="ctr" anchorCtr="0" forceAA="0" compatLnSpc="1">
+                        <a:prstTxWarp prst="textNoShape">
+                          <a:avLst/>
+                        </a:prstTxWarp>
+                        <a:noAutofit/>
+                      </wps:bodyPr>
+                    </wps:wsp>
+                  </a:graphicData>
+                </a:graphic>
+                <wp14:sizeRelH relativeFrom="margin">
+                  <wp14:pctWidth>0</wp14:pctWidth>
+                </wp14:sizeRelH>
+                <wp14:sizeRelV relativeFrom="margin">
+                  <wp14:pctHeight>0</wp14:pctHeight>
+                </wp14:sizeRelV>
+              </wp:anchor>
+            </w:drawing>
+          </mc:Choice>
+          <mc:Fallback>
+            <w:pict>
+              <v:shape w14:anchorId="76CB8AC3" id="Accolade ouvrante 9" o:spid="_x0000_s1026" type="#_x0000_t87" style="position:absolute;margin-left:728.75pt;margin-top:167.15pt;width:12.75pt;height:42.75pt;z-index:251673600;visibility:visible;mso-wrap-style:square;mso-width-percent:0;mso-height-percent:0;mso-wrap-distance-left:9pt;mso-wrap-distance-top:0;mso-wrap-distance-right:9pt;mso-wrap-distance-bottom:0;mso-position-horizontal:absolute;mso-position-horizontal-relative:text;mso-position-vertical:absolute;mso-position-vertical-relative:text;mso-width-percent:0;mso-height-percent:0;mso-width-relative:margin;mso-height-relative:margin;v-text-anchor:middle" o:gfxdata="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" adj="537" strokecolor="red" strokeweight=".5pt">
+                <v:stroke joinstyle="miter"/>
+              </v:shape>
+            </w:pict>
+          </mc:Fallback>
+        </mc:AlternateContent>
+      </w:r>
+      <w:r>
+        <w:rPr>
+          <w:noProof/>
+          <w:lang w:eastAsia="fr-FR"/>
+        </w:rPr>
+        <mc:AlternateContent>
+          <mc:Choice Requires="wps">
+            <w:drawing>
+              <wp:anchor distT="45720" distB="45720" distL="114300" distR="114300" simplePos="0" relativeHeight="251685888" behindDoc="0" locked="0" layoutInCell="1" allowOverlap="1" wp14:anchorId="58EE2BDC" wp14:editId="441582F8">
+                <wp:simplePos x="0" y="0"/>
+                <wp:positionH relativeFrom="margin">
+                  <wp:posOffset>7532370</wp:posOffset>
+                </wp:positionH>
+                <wp:positionV relativeFrom="paragraph">
+                  <wp:posOffset>3371519</wp:posOffset>
+                </wp:positionV>
+                <wp:extent cx="1743075" cy="285750"/>
+                <wp:effectExtent l="0" t="0" r="9525" b="0"/>
+                <wp:wrapNone/>
+                <wp:docPr id="15" name="Zone de texte 2"/>
+                <wp:cNvGraphicFramePr>
+                  <a:graphicFrameLocks xmlns:a="http://schemas.openxmlformats.org/drawingml/2006/main"/>
+                </wp:cNvGraphicFramePr>
+                <a:graphic xmlns:a="http://schemas.openxmlformats.org/drawingml/2006/main">
+                  <a:graphicData uri="http://schemas.microsoft.com/office/word/2010/wordprocessingShape">
+                    <wps:wsp>
+                      <wps:cNvSpPr txBox="1">
+                        <a:spLocks noChangeArrowheads="1"/>
+                      </wps:cNvSpPr>
+                      <wps:spPr bwMode="auto">
+                        <a:xfrm>
+                          <a:off x="0" y="0"/>
+                          <a:ext cx="1743075" cy="285750"/>
+                        </a:xfrm>
+                        <a:prstGeom prst="rect">
+                          <a:avLst/>
+                        </a:prstGeom>
+                        <a:solidFill>
+                          <a:srgbClr val="FFFFFF"/>
+                        </a:solidFill>
+                        <a:ln w="9525">
+                          <a:noFill/>
+                          <a:miter lim="800000"/>
+                          <a:headEnd/>
+                          <a:tailEnd/>
+                        </a:ln>
+                      </wps:spPr>
+                      <wps:txbx>
+                        <w:txbxContent>
+                          <w:p>
+                            <w:r>
+                              <w:t>Impression PDF</w:t>
+                            </w:r>
+                          </w:p>
+                        </w:txbxContent>
+                      </wps:txbx>
+                      <wps:bodyPr rot="0" vert="horz" wrap="square" lIns="91440" tIns="45720" rIns="91440" bIns="45720" anchor="t" anchorCtr="0">
+                        <a:noAutofit/>
+                      </wps:bodyPr>
+                    </wps:wsp>
+                  </a:graphicData>
+                </a:graphic>
+                <wp14:sizeRelH relativeFrom="margin">
+                  <wp14:pctWidth>0</wp14:pctWidth>
+                </wp14:sizeRelH>
+                <wp14:sizeRelV relativeFrom="margin">
+                  <wp14:pctHeight>0</wp14:pctHeight>
+                </wp14:sizeRelV>
+              </wp:anchor>
+            </w:drawing>
+          </mc:Choice>
+          <mc:Fallback>
+            <w:pict>
+              <v:shape w14:anchorId="58EE2BDC" id="_x0000_s1032" type="#_x0000_t202" style="position:absolute;margin-left:593.1pt;margin-top:265.45pt;width:137.25pt;height:22.5pt;z-index:251685888;visibility:visible;mso-wrap-style:square;mso-width-percent:0;mso-height-percent:0;mso-wrap-distance-left:9pt;mso-wrap-distance-top:3.6pt;mso-wrap-distance-right:9pt;mso-wrap-distance-bottom:3.6pt;mso-position-horizontal:absolute;mso-position-horizontal-relative:margin;mso-position-vertical:absolute;mso-position-vertical-relative:text;mso-width-percent:0;mso-height-percent:0;mso-width-relative:margin;mso-height-relative:margin;v-text-anchor:top" o:gfxdata="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" stroked="f">
+                <v:textbox>
+                  <w:txbxContent>
+                    <w:p>
+                      <w:r>
+                        <w:t>Impression PDF</w:t>
+                      </w:r>
+                    </w:p>
+                  </w:txbxContent>
+                </v:textbox>
+                <w10:wrap anchorx="margin"/>
+              </v:shape>
+            </w:pict>
+          </mc:Fallback>
+        </mc:AlternateContent>
+      </w:r>
+      <w:r>
+        <w:rPr>
+          <w:noProof/>
+          <w:lang w:eastAsia="fr-FR"/>
+        </w:rPr>
+        <mc:AlternateContent>
+          <mc:Choice Requires="wps">
+            <w:drawing>
+              <wp:anchor distT="45720" distB="45720" distL="114300" distR="114300" simplePos="0" relativeHeight="251689984" behindDoc="0" locked="0" layoutInCell="1" allowOverlap="1" wp14:anchorId="47A457EF" wp14:editId="06CE436B">
+                <wp:simplePos x="0" y="0"/>
+                <wp:positionH relativeFrom="margin">
+                  <wp:posOffset>7532370</wp:posOffset>
+                </wp:positionH>
+                <wp:positionV relativeFrom="paragraph">
+                  <wp:posOffset>3046426</wp:posOffset>
+                </wp:positionV>
+                <wp:extent cx="1743075" cy="285750"/>
+                <wp:effectExtent l="0" t="0" r="9525" b="0"/>
+                <wp:wrapNone/>
+                <wp:docPr id="17" name="Zone de texte 2"/>
+                <wp:cNvGraphicFramePr>
+                  <a:graphicFrameLocks xmlns:a="http://schemas.openxmlformats.org/drawingml/2006/main"/>
+                </wp:cNvGraphicFramePr>
+                <a:graphic xmlns:a="http://schemas.openxmlformats.org/drawingml/2006/main">
+                  <a:graphicData uri="http://schemas.microsoft.com/office/word/2010/wordprocessingShape">
+                    <wps:wsp>
+                      <wps:cNvSpPr txBox="1">
+                        <a:spLocks noChangeArrowheads="1"/>
+                      </wps:cNvSpPr>
+                      <wps:spPr bwMode="auto">
+                        <a:xfrm>
+                          <a:off x="0" y="0"/>
+                          <a:ext cx="1743075" cy="285750"/>
+                        </a:xfrm>
+                        <a:prstGeom prst="rect">
+                          <a:avLst/>
+                        </a:prstGeom>
+                        <a:solidFill>
+                          <a:srgbClr val="FFFFFF"/>
+                        </a:solidFill>
+                        <a:ln w="9525">
+                          <a:noFill/>
+                          <a:miter lim="800000"/>
+                          <a:headEnd/>
+                          <a:tailEnd/>
+                        </a:ln>
+                      </wps:spPr>
+                      <wps:txbx>
+                        <w:txbxContent>
+                          <w:p>
+                            <w:r>
+                              <w:t>Téléchargement de l’image</w:t>
+                            </w:r>
+                          </w:p>
+                        </w:txbxContent>
+                      </wps:txbx>
+                      <wps:bodyPr rot="0" vert="horz" wrap="square" lIns="91440" tIns="45720" rIns="91440" bIns="45720" anchor="t" anchorCtr="0">
+                        <a:noAutofit/>
+                      </wps:bodyPr>
+                    </wps:wsp>
+                  </a:graphicData>
+                </a:graphic>
+                <wp14:sizeRelH relativeFrom="margin">
+                  <wp14:pctWidth>0</wp14:pctWidth>
+                </wp14:sizeRelH>
+                <wp14:sizeRelV relativeFrom="margin">
+                  <wp14:pctHeight>0</wp14:pctHeight>
+                </wp14:sizeRelV>
+              </wp:anchor>
+            </w:drawing>
+          </mc:Choice>
+          <mc:Fallback>
+            <w:pict>
+              <v:shape w14:anchorId="47A457EF" id="_x0000_s1033" type="#_x0000_t202" style="position:absolute;margin-left:593.1pt;margin-top:239.9pt;width:137.25pt;height:22.5pt;z-index:251689984;visibility:visible;mso-wrap-style:square;mso-width-percent:0;mso-height-percent:0;mso-wrap-distance-left:9pt;mso-wrap-distance-top:3.6pt;mso-wrap-distance-right:9pt;mso-wrap-distance-bottom:3.6pt;mso-position-horizontal:absolute;mso-position-horizontal-relative:margin;mso-position-vertical:absolute;mso-position-vertical-relative:text;mso-width-percent:0;mso-height-percent:0;mso-width-relative:margin;mso-height-relative:margin;v-text-anchor:top" o:gfxdata="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" stroked="f">
+                <v:textbox>
+                  <w:txbxContent>
+                    <w:p>
+                      <w:r>
+                        <w:t>Téléchargement de l’image</w:t>
+                      </w:r>
+                    </w:p>
+                  </w:txbxContent>
+                </v:textbox>
+                <w10:wrap anchorx="margin"/>
+              </v:shape>
+            </w:pict>
+          </mc:Fallback>
+        </mc:AlternateContent>
+      </w:r>
+      <w:r>
+        <w:rPr>
+          <w:noProof/>
+          <w:lang w:eastAsia="fr-FR"/>
+        </w:rPr>
+        <mc:AlternateContent>
+          <mc:Choice Requires="wps">
+            <w:drawing>
+              <wp:anchor distT="0" distB="0" distL="114300" distR="114300" simplePos="0" relativeHeight="251683840" behindDoc="0" locked="0" layoutInCell="1" allowOverlap="1" wp14:anchorId="24ECCEAA" wp14:editId="2BC113B8">
+                <wp:simplePos x="0" y="0"/>
+                <wp:positionH relativeFrom="column">
+                  <wp:posOffset>9205595</wp:posOffset>
+                </wp:positionH>
+                <wp:positionV relativeFrom="paragraph">
+                  <wp:posOffset>2844800</wp:posOffset>
+                </wp:positionV>
+                <wp:extent cx="250190" cy="45085"/>
+                <wp:effectExtent l="0" t="38100" r="35560" b="88265"/>
+                <wp:wrapNone/>
+                <wp:docPr id="14" name="Connecteur droit avec flèche 14"/>
+                <wp:cNvGraphicFramePr/>
+                <a:graphic xmlns:a="http://schemas.openxmlformats.org/drawingml/2006/main">
+                  <a:graphicData uri="http://schemas.microsoft.com/office/word/2010/wordprocessingShape">
+                    <wps:wsp>
+                      <wps:cNvCnPr/>
+                      <wps:spPr>
+                        <a:xfrm>
+                          <a:off x="0" y="0"/>
+                          <a:ext cx="250190" cy="45085"/>
+                        </a:xfrm>
+                        <a:prstGeom prst="straightConnector1">
+                          <a:avLst/>
+                        </a:prstGeom>
+                        <a:ln>
+                          <a:solidFill>
+                            <a:srgbClr val="FF0000"/>
+                          </a:solidFill>
+                          <a:tailEnd type="triangle"/>
+                        </a:ln>
+                      </wps:spPr>
+                      <wps:style>
+                        <a:lnRef idx="1">
+                          <a:schemeClr val="accent1"/>
+                        </a:lnRef>
+                        <a:fillRef idx="0">
+                          <a:schemeClr val="accent1"/>
+                        </a:fillRef>
+                        <a:effectRef idx="0">
+                          <a:schemeClr val="accent1"/>
+                        </a:effectRef>
+                        <a:fontRef idx="minor">
+                          <a:schemeClr val="tx1"/>
+                        </a:fontRef>
+                      </wps:style>
+                      <wps:bodyPr/>
+                    </wps:wsp>
+                  </a:graphicData>
+                </a:graphic>
+                <wp14:sizeRelH relativeFrom="margin">
+                  <wp14:pctWidth>0</wp14:pctWidth>
+                </wp14:sizeRelH>
+                <wp14:sizeRelV relativeFrom="margin">
+                  <wp14:pctHeight>0</wp14:pctHeight>
+                </wp14:sizeRelV>
+              </wp:anchor>
+            </w:drawing>
+          </mc:Choice>
+          <mc:Fallback>
+            <w:pict>
+              <v:shape w14:anchorId="58642EBB" id="Connecteur droit avec flèche 14" o:spid="_x0000_s1026" type="#_x0000_t32" style="position:absolute;margin-left:724.85pt;margin-top:224pt;width:19.7pt;height:3.55pt;z-index:251683840;visibility:visible;mso-wrap-style:square;mso-width-percent:0;mso-height-percent:0;mso-wrap-distance-left:9pt;mso-wrap-distance-top:0;mso-wrap-distance-right:9pt;mso-wrap-distance-bottom:0;mso-position-horizontal:absolute;mso-position-horizontal-relative:text;mso-position-vertical:absolute;mso-position-vertical-relative:text;mso-width-percent:0;mso-height-percent:0;mso-width-relative:margin;mso-height-relative:margin" o:gfxdata="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" strokecolor="red" strokeweight=".5pt">
+                <v:stroke endarrow="block" joinstyle="miter"/>
+              </v:shape>
+            </w:pict>
+          </mc:Fallback>
+        </mc:AlternateContent>
+      </w:r>
+      <w:r>
+        <w:rPr>
+          <w:noProof/>
+          <w:lang w:eastAsia="fr-FR"/>
+        </w:rPr>
+        <mc:AlternateContent>
+          <mc:Choice Requires="wps">
+            <w:drawing>
+              <wp:anchor distT="45720" distB="45720" distL="114300" distR="114300" simplePos="0" relativeHeight="251681792" behindDoc="0" locked="0" layoutInCell="1" allowOverlap="1" wp14:anchorId="73DA6D31" wp14:editId="1D9BE817">
+                <wp:simplePos x="0" y="0"/>
+                <wp:positionH relativeFrom="margin">
+                  <wp:posOffset>7532370</wp:posOffset>
+                </wp:positionH>
+                <wp:positionV relativeFrom="paragraph">
+                  <wp:posOffset>2720975</wp:posOffset>
+                </wp:positionV>
+                <wp:extent cx="1743075" cy="285750"/>
+                <wp:effectExtent l="0" t="0" r="9525" b="0"/>
+                <wp:wrapNone/>
+                <wp:docPr id="13" name="Zone de texte 2"/>
+                <wp:cNvGraphicFramePr>
+                  <a:graphicFrameLocks xmlns:a="http://schemas.openxmlformats.org/drawingml/2006/main"/>
+                </wp:cNvGraphicFramePr>
+                <a:graphic xmlns:a="http://schemas.openxmlformats.org/drawingml/2006/main">
+                  <a:graphicData uri="http://schemas.microsoft.com/office/word/2010/wordprocessingShape">
+                    <wps:wsp>
+                      <wps:cNvSpPr txBox="1">
+                        <a:spLocks noChangeArrowheads="1"/>
+                      </wps:cNvSpPr>
+                      <wps:spPr bwMode="auto">
+                        <a:xfrm>
+                          <a:off x="0" y="0"/>
+                          <a:ext cx="1743075" cy="285750"/>
+                        </a:xfrm>
+                        <a:prstGeom prst="rect">
+                          <a:avLst/>
+                        </a:prstGeom>
+                        <a:solidFill>
+                          <a:srgbClr val="FFFFFF"/>
+                        </a:solidFill>
+                        <a:ln w="9525">
+                          <a:noFill/>
+                          <a:miter lim="800000"/>
+                          <a:headEnd/>
+                          <a:tailEnd/>
+                        </a:ln>
+                      </wps:spPr>
+                      <wps:txbx>
+                        <w:txbxContent>
+                          <w:p>
+                            <w:r>
+                              <w:t>Affichage des coordonnées</w:t>
+                            </w:r>
+                          </w:p>
+                        </w:txbxContent>
+                      </wps:txbx>
+                      <wps:bodyPr rot="0" vert="horz" wrap="square" lIns="91440" tIns="45720" rIns="91440" bIns="45720" anchor="t" anchorCtr="0">
+                        <a:noAutofit/>
+                      </wps:bodyPr>
+                    </wps:wsp>
+                  </a:graphicData>
+                </a:graphic>
+                <wp14:sizeRelH relativeFrom="margin">
+                  <wp14:pctWidth>0</wp14:pctWidth>
+                </wp14:sizeRelH>
+                <wp14:sizeRelV relativeFrom="margin">
+                  <wp14:pctHeight>0</wp14:pctHeight>
+                </wp14:sizeRelV>
+              </wp:anchor>
+            </w:drawing>
+          </mc:Choice>
+          <mc:Fallback>
+            <w:pict>
+              <v:shape w14:anchorId="73DA6D31" id="_x0000_s1034" type="#_x0000_t202" style="position:absolute;margin-left:593.1pt;margin-top:214.25pt;width:137.25pt;height:22.5pt;z-index:251681792;visibility:visible;mso-wrap-style:square;mso-width-percent:0;mso-height-percent:0;mso-wrap-distance-left:9pt;mso-wrap-distance-top:3.6pt;mso-wrap-distance-right:9pt;mso-wrap-distance-bottom:3.6pt;mso-position-horizontal:absolute;mso-position-horizontal-relative:margin;mso-position-vertical:absolute;mso-position-vertical-relative:text;mso-width-percent:0;mso-height-percent:0;mso-width-relative:margin;mso-height-relative:margin;v-text-anchor:top" o:gfxdata="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" stroked="f">
+                <v:textbox>
+                  <w:txbxContent>
+                    <w:p>
+                      <w:r>
+                        <w:t>Affichage des coordonnées</w:t>
+                      </w:r>
+                    </w:p>
+                  </w:txbxContent>
+                </v:textbox>
+                <w10:wrap anchorx="margin"/>
+              </v:shape>
+            </w:pict>
+          </mc:Fallback>
+        </mc:AlternateContent>
+      </w:r>
       <w:r>
         <w:rPr>
           <w:noProof/>
@@ -554,7 +1499,7 @@
                   <wp:posOffset>9222740</wp:posOffset>
                 </wp:positionH>
                 <wp:positionV relativeFrom="paragraph">
-                  <wp:posOffset>2790825</wp:posOffset>
+                  <wp:posOffset>3164537</wp:posOffset>
                 </wp:positionV>
                 <wp:extent cx="250190" cy="45085"/>
                 <wp:effectExtent l="0" t="38100" r="35560" b="88265"/>
@@ -609,7 +1554,7 @@
           </mc:Choice>
           <mc:Fallback>
             <w:pict>
-              <v:shape w14:anchorId="2A9280AA" id="Connecteur droit avec flèche 18" o:spid="_x0000_s1026" type="#_x0000_t32" style="position:absolute;margin-left:726.2pt;margin-top:219.75pt;width:19.7pt;height:3.55pt;z-index:251692032;visibility:visible;mso-wrap-style:square;mso-width-percent:0;mso-height-percent:0;mso-wrap-distance-left:9pt;mso-wrap-distance-top:0;mso-wrap-distance-right:9pt;mso-wrap-distance-bottom:0;mso-position-horizontal:absolute;mso-position-horizontal-relative:text;mso-position-vertical:absolute;mso-position-vertical-relative:text;mso-width-percent:0;mso-height-percent:0;mso-width-relative:margin;mso-height-relative:margin" o:gfxdata="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" strokecolor="red" strokeweight=".5pt">
+              <v:shape w14:anchorId="646FFCC2" id="Connecteur droit avec flèche 18" o:spid="_x0000_s1026" type="#_x0000_t32" style="position:absolute;margin-left:726.2pt;margin-top:249.2pt;width:19.7pt;height:3.55pt;z-index:251692032;visibility:visible;mso-wrap-style:square;mso-width-percent:0;mso-height-percent:0;mso-wrap-distance-left:9pt;mso-wrap-distance-top:0;mso-wrap-distance-right:9pt;mso-wrap-distance-bottom:0;mso-position-horizontal:absolute;mso-position-horizontal-relative:text;mso-position-vertical:absolute;mso-position-vertical-relative:text;mso-width-percent:0;mso-height-percent:0;mso-width-relative:margin;mso-height-relative:margin" o:gfxdata="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" strokecolor="red" strokeweight=".5pt">
                 <v:stroke endarrow="block" joinstyle="miter"/>
               </v:shape>
             </w:pict>
@@ -624,27 +1569,27 @@
         <mc:AlternateContent>
           <mc:Choice Requires="wps">
             <w:drawing>
-              <wp:anchor distT="0" distB="0" distL="114300" distR="114300" simplePos="0" relativeHeight="251696128" behindDoc="0" locked="0" layoutInCell="1" allowOverlap="1" wp14:anchorId="6EA221A2" wp14:editId="5CF1439A">
+              <wp:anchor distT="0" distB="0" distL="114300" distR="114300" simplePos="0" relativeHeight="251694080" behindDoc="0" locked="0" layoutInCell="1" allowOverlap="1" wp14:anchorId="634DF8D2" wp14:editId="414F7A2A">
                 <wp:simplePos x="0" y="0"/>
                 <wp:positionH relativeFrom="column">
-                  <wp:posOffset>9001124</wp:posOffset>
+                  <wp:posOffset>8623300</wp:posOffset>
                 </wp:positionH>
                 <wp:positionV relativeFrom="paragraph">
-                  <wp:posOffset>3333750</wp:posOffset>
+                  <wp:posOffset>3503295</wp:posOffset>
                 </wp:positionV>
-                <wp:extent cx="431165" cy="47625"/>
-                <wp:effectExtent l="0" t="57150" r="26035" b="47625"/>
+                <wp:extent cx="831215" cy="45085"/>
+                <wp:effectExtent l="0" t="38100" r="45085" b="88265"/>
                 <wp:wrapNone/>
-                <wp:docPr id="20" name="Connecteur droit avec flèche 20"/>
+                <wp:docPr id="19" name="Connecteur droit avec flèche 19"/>
                 <wp:cNvGraphicFramePr/>
                 <a:graphic xmlns:a="http://schemas.openxmlformats.org/drawingml/2006/main">
                   <a:graphicData uri="http://schemas.microsoft.com/office/word/2010/wordprocessingShape">
                     <wps:wsp>
                       <wps:cNvCnPr/>
                       <wps:spPr>
-                        <a:xfrm flipV="1">
+                        <a:xfrm>
                           <a:off x="0" y="0"/>
-                          <a:ext cx="431165" cy="47625"/>
+                          <a:ext cx="831215" cy="45085"/>
                         </a:xfrm>
                         <a:prstGeom prst="straightConnector1">
                           <a:avLst/>
@@ -685,7 +1630,7 @@
           </mc:Choice>
           <mc:Fallback>
             <w:pict>
-              <v:shape w14:anchorId="5255595D" id="Connecteur droit avec flèche 20" o:spid="_x0000_s1026" type="#_x0000_t32" style="position:absolute;margin-left:708.75pt;margin-top:262.5pt;width:33.95pt;height:3.75pt;flip:y;z-index:251696128;visibility:visible;mso-wrap-style:square;mso-width-percent:0;mso-height-percent:0;mso-wrap-distance-left:9pt;mso-wrap-distance-top:0;mso-wrap-distance-right:9pt;mso-wrap-distance-bottom:0;mso-position-horizontal:absolute;mso-position-horizontal-relative:text;mso-position-vertical:absolute;mso-position-vertical-relative:text;mso-width-percent:0;mso-height-percent:0;mso-width-relative:margin;mso-height-relative:margin" o:gfxdata="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" strokecolor="red" strokeweight=".5pt">
+              <v:shape w14:anchorId="1E6AF9D4" id="Connecteur droit avec flèche 19" o:spid="_x0000_s1026" type="#_x0000_t32" style="position:absolute;margin-left:679pt;margin-top:275.85pt;width:65.45pt;height:3.55pt;z-index:251694080;visibility:visible;mso-wrap-style:square;mso-width-percent:0;mso-height-percent:0;mso-wrap-distance-left:9pt;mso-wrap-distance-top:0;mso-wrap-distance-right:9pt;mso-wrap-distance-bottom:0;mso-position-horizontal:absolute;mso-position-horizontal-relative:text;mso-position-vertical:absolute;mso-position-vertical-relative:text;mso-width-percent:0;mso-height-percent:0;mso-width-relative:margin;mso-height-relative:margin" o:gfxdata="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" strokecolor="red" strokeweight=".5pt">
                 <v:stroke endarrow="block" joinstyle="miter"/>
               </v:shape>
             </w:pict>
@@ -700,88 +1645,13 @@
         <mc:AlternateContent>
           <mc:Choice Requires="wps">
             <w:drawing>
-              <wp:anchor distT="0" distB="0" distL="114300" distR="114300" simplePos="0" relativeHeight="251694080" behindDoc="0" locked="0" layoutInCell="1" allowOverlap="1" wp14:anchorId="634DF8D2" wp14:editId="414F7A2A">
-                <wp:simplePos x="0" y="0"/>
-                <wp:positionH relativeFrom="column">
-                  <wp:posOffset>8601075</wp:posOffset>
-                </wp:positionH>
-                <wp:positionV relativeFrom="paragraph">
-                  <wp:posOffset>3066416</wp:posOffset>
-                </wp:positionV>
-                <wp:extent cx="831215" cy="45719"/>
-                <wp:effectExtent l="0" t="38100" r="45085" b="88265"/>
-                <wp:wrapNone/>
-                <wp:docPr id="19" name="Connecteur droit avec flèche 19"/>
-                <wp:cNvGraphicFramePr/>
-                <a:graphic xmlns:a="http://schemas.openxmlformats.org/drawingml/2006/main">
-                  <a:graphicData uri="http://schemas.microsoft.com/office/word/2010/wordprocessingShape">
-                    <wps:wsp>
-                      <wps:cNvCnPr/>
-                      <wps:spPr>
-                        <a:xfrm>
-                          <a:off x="0" y="0"/>
-                          <a:ext cx="831215" cy="45719"/>
-                        </a:xfrm>
-                        <a:prstGeom prst="straightConnector1">
-                          <a:avLst/>
-                        </a:prstGeom>
-                        <a:ln>
-                          <a:solidFill>
-                            <a:srgbClr val="FF0000"/>
-                          </a:solidFill>
-                          <a:tailEnd type="triangle"/>
-                        </a:ln>
-                      </wps:spPr>
-                      <wps:style>
-                        <a:lnRef idx="1">
-                          <a:schemeClr val="accent1"/>
-                        </a:lnRef>
-                        <a:fillRef idx="0">
-                          <a:schemeClr val="accent1"/>
-                        </a:fillRef>
-                        <a:effectRef idx="0">
-                          <a:schemeClr val="accent1"/>
-                        </a:effectRef>
-                        <a:fontRef idx="minor">
-                          <a:schemeClr val="tx1"/>
-                        </a:fontRef>
-                      </wps:style>
-                      <wps:bodyPr/>
-                    </wps:wsp>
-                  </a:graphicData>
-                </a:graphic>
-                <wp14:sizeRelH relativeFrom="margin">
-                  <wp14:pctWidth>0</wp14:pctWidth>
-                </wp14:sizeRelH>
-                <wp14:sizeRelV relativeFrom="margin">
-                  <wp14:pctHeight>0</wp14:pctHeight>
-                </wp14:sizeRelV>
-              </wp:anchor>
-            </w:drawing>
-          </mc:Choice>
-          <mc:Fallback>
-            <w:pict>
-              <v:shape w14:anchorId="2A92A46B" id="Connecteur droit avec flèche 19" o:spid="_x0000_s1026" type="#_x0000_t32" style="position:absolute;margin-left:677.25pt;margin-top:241.45pt;width:65.45pt;height:3.6pt;z-index:251694080;visibility:visible;mso-wrap-style:square;mso-width-percent:0;mso-height-percent:0;mso-wrap-distance-left:9pt;mso-wrap-distance-top:0;mso-wrap-distance-right:9pt;mso-wrap-distance-bottom:0;mso-position-horizontal:absolute;mso-position-horizontal-relative:text;mso-position-vertical:absolute;mso-position-vertical-relative:text;mso-width-percent:0;mso-height-percent:0;mso-width-relative:margin;mso-height-relative:margin" o:gfxdata="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" strokecolor="red" strokeweight=".5pt">
-                <v:stroke endarrow="block" joinstyle="miter"/>
-              </v:shape>
-            </w:pict>
-          </mc:Fallback>
-        </mc:AlternateContent>
-      </w:r>
-      <w:r>
-        <w:rPr>
-          <w:noProof/>
-        </w:rPr>
-        <mc:AlternateContent>
-          <mc:Choice Requires="wps">
-            <w:drawing>
               <wp:anchor distT="45720" distB="45720" distL="114300" distR="114300" simplePos="0" relativeHeight="251687936" behindDoc="0" locked="0" layoutInCell="1" allowOverlap="1" wp14:anchorId="58EE2BDC" wp14:editId="441582F8">
                 <wp:simplePos x="0" y="0"/>
                 <wp:positionH relativeFrom="margin">
-                  <wp:posOffset>7543800</wp:posOffset>
+                  <wp:posOffset>7532370</wp:posOffset>
                 </wp:positionH>
                 <wp:positionV relativeFrom="paragraph">
-                  <wp:posOffset>3228975</wp:posOffset>
+                  <wp:posOffset>3753485</wp:posOffset>
                 </wp:positionV>
                 <wp:extent cx="1743075" cy="285750"/>
                 <wp:effectExtent l="0" t="0" r="9525" b="0"/>
@@ -840,7 +1710,7 @@
           </mc:Choice>
           <mc:Fallback>
             <w:pict>
-              <v:shape w14:anchorId="58EE2BDC" id="_x0000_s1029" type="#_x0000_t202" style="position:absolute;margin-left:594pt;margin-top:254.25pt;width:137.25pt;height:22.5pt;z-index:251687936;visibility:visible;mso-wrap-style:square;mso-width-percent:0;mso-height-percent:0;mso-wrap-distance-left:9pt;mso-wrap-distance-top:3.6pt;mso-wrap-distance-right:9pt;mso-wrap-distance-bottom:3.6pt;mso-position-horizontal:absolute;mso-position-horizontal-relative:margin;mso-position-vertical:absolute;mso-position-vertical-relative:text;mso-width-percent:0;mso-height-percent:0;mso-width-relative:margin;mso-height-relative:margin;v-text-anchor:top" o:gfxdata="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" stroked="f">
+              <v:shape w14:anchorId="58EE2BDC" id="_x0000_s1035" type="#_x0000_t202" style="position:absolute;margin-left:593.1pt;margin-top:295.55pt;width:137.25pt;height:22.5pt;z-index:251687936;visibility:visible;mso-wrap-style:square;mso-width-percent:0;mso-height-percent:0;mso-wrap-distance-left:9pt;mso-wrap-distance-top:3.6pt;mso-wrap-distance-right:9pt;mso-wrap-distance-bottom:3.6pt;mso-position-horizontal:absolute;mso-position-horizontal-relative:margin;mso-position-vertical:absolute;mso-position-vertical-relative:text;mso-width-percent:0;mso-height-percent:0;mso-width-relative:margin;mso-height-relative:margin;v-text-anchor:top" o:gfxdata="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" stroked="f">
                 <v:textbox>
                   <w:txbxContent>
                     <w:p>
@@ -859,208 +1729,32 @@
       <w:r>
         <w:rPr>
           <w:noProof/>
-        </w:rPr>
-        <mc:AlternateContent>
-          <mc:Choice Requires="wps">
-            <w:drawing>
-              <wp:anchor distT="45720" distB="45720" distL="114300" distR="114300" simplePos="0" relativeHeight="251685888" behindDoc="0" locked="0" layoutInCell="1" allowOverlap="1" wp14:anchorId="58EE2BDC" wp14:editId="441582F8">
-                <wp:simplePos x="0" y="0"/>
-                <wp:positionH relativeFrom="margin">
-                  <wp:posOffset>7543800</wp:posOffset>
-                </wp:positionH>
-                <wp:positionV relativeFrom="paragraph">
-                  <wp:posOffset>2943225</wp:posOffset>
-                </wp:positionV>
-                <wp:extent cx="1743075" cy="285750"/>
-                <wp:effectExtent l="0" t="0" r="9525" b="0"/>
-                <wp:wrapNone/>
-                <wp:docPr id="15" name="Zone de texte 2"/>
-                <wp:cNvGraphicFramePr>
-                  <a:graphicFrameLocks xmlns:a="http://schemas.openxmlformats.org/drawingml/2006/main"/>
-                </wp:cNvGraphicFramePr>
-                <a:graphic xmlns:a="http://schemas.openxmlformats.org/drawingml/2006/main">
-                  <a:graphicData uri="http://schemas.microsoft.com/office/word/2010/wordprocessingShape">
-                    <wps:wsp>
-                      <wps:cNvSpPr txBox="1">
-                        <a:spLocks noChangeArrowheads="1"/>
-                      </wps:cNvSpPr>
-                      <wps:spPr bwMode="auto">
-                        <a:xfrm>
-                          <a:off x="0" y="0"/>
-                          <a:ext cx="1743075" cy="285750"/>
-                        </a:xfrm>
-                        <a:prstGeom prst="rect">
-                          <a:avLst/>
-                        </a:prstGeom>
-                        <a:solidFill>
-                          <a:srgbClr val="FFFFFF"/>
-                        </a:solidFill>
-                        <a:ln w="9525">
-                          <a:noFill/>
-                          <a:miter lim="800000"/>
-                          <a:headEnd/>
-                          <a:tailEnd/>
-                        </a:ln>
-                      </wps:spPr>
-                      <wps:txbx>
-                        <w:txbxContent>
-                          <w:p>
-                            <w:r>
-                              <w:t>Impression PDF</w:t>
-                            </w:r>
-                          </w:p>
-                        </w:txbxContent>
-                      </wps:txbx>
-                      <wps:bodyPr rot="0" vert="horz" wrap="square" lIns="91440" tIns="45720" rIns="91440" bIns="45720" anchor="t" anchorCtr="0">
-                        <a:noAutofit/>
-                      </wps:bodyPr>
-                    </wps:wsp>
-                  </a:graphicData>
-                </a:graphic>
-                <wp14:sizeRelH relativeFrom="margin">
-                  <wp14:pctWidth>0</wp14:pctWidth>
-                </wp14:sizeRelH>
-                <wp14:sizeRelV relativeFrom="margin">
-                  <wp14:pctHeight>0</wp14:pctHeight>
-                </wp14:sizeRelV>
-              </wp:anchor>
-            </w:drawing>
-          </mc:Choice>
-          <mc:Fallback>
-            <w:pict>
-              <v:shape w14:anchorId="58EE2BDC" id="_x0000_s1030" type="#_x0000_t202" style="position:absolute;margin-left:594pt;margin-top:231.75pt;width:137.25pt;height:22.5pt;z-index:251685888;visibility:visible;mso-wrap-style:square;mso-width-percent:0;mso-height-percent:0;mso-wrap-distance-left:9pt;mso-wrap-distance-top:3.6pt;mso-wrap-distance-right:9pt;mso-wrap-distance-bottom:3.6pt;mso-position-horizontal:absolute;mso-position-horizontal-relative:margin;mso-position-vertical:absolute;mso-position-vertical-relative:text;mso-width-percent:0;mso-height-percent:0;mso-width-relative:margin;mso-height-relative:margin;v-text-anchor:top" o:gfxdata="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" stroked="f">
-                <v:textbox>
-                  <w:txbxContent>
-                    <w:p>
-                      <w:r>
-                        <w:t>Impression PDF</w:t>
-                      </w:r>
-                    </w:p>
-                  </w:txbxContent>
-                </v:textbox>
-                <w10:wrap anchorx="margin"/>
-              </v:shape>
-            </w:pict>
-          </mc:Fallback>
-        </mc:AlternateContent>
-      </w:r>
-      <w:r>
-        <w:rPr>
-          <w:noProof/>
-        </w:rPr>
-        <mc:AlternateContent>
-          <mc:Choice Requires="wps">
-            <w:drawing>
-              <wp:anchor distT="45720" distB="45720" distL="114300" distR="114300" simplePos="0" relativeHeight="251689984" behindDoc="0" locked="0" layoutInCell="1" allowOverlap="1" wp14:anchorId="47A457EF" wp14:editId="06CE436B">
-                <wp:simplePos x="0" y="0"/>
-                <wp:positionH relativeFrom="margin">
-                  <wp:posOffset>7543800</wp:posOffset>
-                </wp:positionH>
-                <wp:positionV relativeFrom="paragraph">
-                  <wp:posOffset>2657475</wp:posOffset>
-                </wp:positionV>
-                <wp:extent cx="1743075" cy="285750"/>
-                <wp:effectExtent l="0" t="0" r="9525" b="0"/>
-                <wp:wrapNone/>
-                <wp:docPr id="17" name="Zone de texte 2"/>
-                <wp:cNvGraphicFramePr>
-                  <a:graphicFrameLocks xmlns:a="http://schemas.openxmlformats.org/drawingml/2006/main"/>
-                </wp:cNvGraphicFramePr>
-                <a:graphic xmlns:a="http://schemas.openxmlformats.org/drawingml/2006/main">
-                  <a:graphicData uri="http://schemas.microsoft.com/office/word/2010/wordprocessingShape">
-                    <wps:wsp>
-                      <wps:cNvSpPr txBox="1">
-                        <a:spLocks noChangeArrowheads="1"/>
-                      </wps:cNvSpPr>
-                      <wps:spPr bwMode="auto">
-                        <a:xfrm>
-                          <a:off x="0" y="0"/>
-                          <a:ext cx="1743075" cy="285750"/>
-                        </a:xfrm>
-                        <a:prstGeom prst="rect">
-                          <a:avLst/>
-                        </a:prstGeom>
-                        <a:solidFill>
-                          <a:srgbClr val="FFFFFF"/>
-                        </a:solidFill>
-                        <a:ln w="9525">
-                          <a:noFill/>
-                          <a:miter lim="800000"/>
-                          <a:headEnd/>
-                          <a:tailEnd/>
-                        </a:ln>
-                      </wps:spPr>
-                      <wps:txbx>
-                        <w:txbxContent>
-                          <w:p>
-                            <w:r>
-                              <w:t>Téléchargement de l’image</w:t>
-                            </w:r>
-                          </w:p>
-                        </w:txbxContent>
-                      </wps:txbx>
-                      <wps:bodyPr rot="0" vert="horz" wrap="square" lIns="91440" tIns="45720" rIns="91440" bIns="45720" anchor="t" anchorCtr="0">
-                        <a:noAutofit/>
-                      </wps:bodyPr>
-                    </wps:wsp>
-                  </a:graphicData>
-                </a:graphic>
-                <wp14:sizeRelH relativeFrom="margin">
-                  <wp14:pctWidth>0</wp14:pctWidth>
-                </wp14:sizeRelH>
-                <wp14:sizeRelV relativeFrom="margin">
-                  <wp14:pctHeight>0</wp14:pctHeight>
-                </wp14:sizeRelV>
-              </wp:anchor>
-            </w:drawing>
-          </mc:Choice>
-          <mc:Fallback>
-            <w:pict>
-              <v:shape w14:anchorId="47A457EF" id="_x0000_s1031" type="#_x0000_t202" style="position:absolute;margin-left:594pt;margin-top:209.25pt;width:137.25pt;height:22.5pt;z-index:251689984;visibility:visible;mso-wrap-style:square;mso-width-percent:0;mso-height-percent:0;mso-wrap-distance-left:9pt;mso-wrap-distance-top:3.6pt;mso-wrap-distance-right:9pt;mso-wrap-distance-bottom:3.6pt;mso-position-horizontal:absolute;mso-position-horizontal-relative:margin;mso-position-vertical:absolute;mso-position-vertical-relative:text;mso-width-percent:0;mso-height-percent:0;mso-width-relative:margin;mso-height-relative:margin;v-text-anchor:top" o:gfxdata="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" stroked="f">
-                <v:textbox>
-                  <w:txbxContent>
-                    <w:p>
-                      <w:r>
-                        <w:t>Téléchargement de l’image</w:t>
-                      </w:r>
-                    </w:p>
-                  </w:txbxContent>
-                </v:textbox>
-                <w10:wrap anchorx="margin"/>
-              </v:shape>
-            </w:pict>
-          </mc:Fallback>
-        </mc:AlternateContent>
-      </w:r>
-      <w:r>
-        <w:rPr>
-          <w:noProof/>
           <w:lang w:eastAsia="fr-FR"/>
         </w:rPr>
         <mc:AlternateContent>
           <mc:Choice Requires="wps">
             <w:drawing>
-              <wp:anchor distT="0" distB="0" distL="114300" distR="114300" simplePos="0" relativeHeight="251683840" behindDoc="0" locked="0" layoutInCell="1" allowOverlap="1" wp14:anchorId="24ECCEAA" wp14:editId="2BC113B8">
+              <wp:anchor distT="0" distB="0" distL="114300" distR="114300" simplePos="0" relativeHeight="251696128" behindDoc="0" locked="0" layoutInCell="1" allowOverlap="1" wp14:anchorId="6EA221A2" wp14:editId="5CF1439A">
                 <wp:simplePos x="0" y="0"/>
                 <wp:positionH relativeFrom="column">
-                  <wp:posOffset>9208134</wp:posOffset>
+                  <wp:posOffset>9056149</wp:posOffset>
                 </wp:positionH>
                 <wp:positionV relativeFrom="paragraph">
-                  <wp:posOffset>2495550</wp:posOffset>
+                  <wp:posOffset>3858536</wp:posOffset>
                 </wp:positionV>
-                <wp:extent cx="250190" cy="45719"/>
-                <wp:effectExtent l="0" t="38100" r="35560" b="88265"/>
+                <wp:extent cx="431165" cy="47625"/>
+                <wp:effectExtent l="0" t="57150" r="26035" b="47625"/>
                 <wp:wrapNone/>
-                <wp:docPr id="14" name="Connecteur droit avec flèche 14"/>
+                <wp:docPr id="20" name="Connecteur droit avec flèche 20"/>
                 <wp:cNvGraphicFramePr/>
                 <a:graphic xmlns:a="http://schemas.openxmlformats.org/drawingml/2006/main">
                   <a:graphicData uri="http://schemas.microsoft.com/office/word/2010/wordprocessingShape">
                     <wps:wsp>
                       <wps:cNvCnPr/>
                       <wps:spPr>
-                        <a:xfrm>
+                        <a:xfrm flipV="1">
                           <a:off x="0" y="0"/>
-                          <a:ext cx="250190" cy="45719"/>
+                          <a:ext cx="431165" cy="47625"/>
                         </a:xfrm>
                         <a:prstGeom prst="straightConnector1">
                           <a:avLst/>
@@ -1101,7 +1795,7 @@
           </mc:Choice>
           <mc:Fallback>
             <w:pict>
-              <v:shape w14:anchorId="43924FE7" id="Connecteur droit avec flèche 14" o:spid="_x0000_s1026" type="#_x0000_t32" style="position:absolute;margin-left:725.05pt;margin-top:196.5pt;width:19.7pt;height:3.6pt;z-index:251683840;visibility:visible;mso-wrap-style:square;mso-width-percent:0;mso-height-percent:0;mso-wrap-distance-left:9pt;mso-wrap-distance-top:0;mso-wrap-distance-right:9pt;mso-wrap-distance-bottom:0;mso-position-horizontal:absolute;mso-position-horizontal-relative:text;mso-position-vertical:absolute;mso-position-vertical-relative:text;mso-width-percent:0;mso-height-percent:0;mso-width-relative:margin;mso-height-relative:margin" o:gfxdata="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" strokecolor="red" strokeweight=".5pt">
+              <v:shape w14:anchorId="46DE46F7" id="Connecteur droit avec flèche 20" o:spid="_x0000_s1026" type="#_x0000_t32" style="position:absolute;margin-left:713.1pt;margin-top:303.8pt;width:33.95pt;height:3.75pt;flip:y;z-index:251696128;visibility:visible;mso-wrap-style:square;mso-width-percent:0;mso-height-percent:0;mso-wrap-distance-left:9pt;mso-wrap-distance-top:0;mso-wrap-distance-right:9pt;mso-wrap-distance-bottom:0;mso-position-horizontal:absolute;mso-position-horizontal-relative:text;mso-position-vertical:absolute;mso-position-vertical-relative:text;mso-width-percent:0;mso-height-percent:0;mso-width-relative:margin;mso-height-relative:margin" o:gfxdata="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" strokecolor="red" strokeweight=".5pt">
                 <v:stroke endarrow="block" joinstyle="miter"/>
               </v:shape>
             </w:pict>
@@ -1111,94 +1805,7 @@
       <w:r>
         <w:rPr>
           <w:noProof/>
-        </w:rPr>
-        <mc:AlternateContent>
-          <mc:Choice Requires="wps">
-            <w:drawing>
-              <wp:anchor distT="45720" distB="45720" distL="114300" distR="114300" simplePos="0" relativeHeight="251681792" behindDoc="0" locked="0" layoutInCell="1" allowOverlap="1" wp14:anchorId="73DA6D31" wp14:editId="1D9BE817">
-                <wp:simplePos x="0" y="0"/>
-                <wp:positionH relativeFrom="margin">
-                  <wp:posOffset>7534275</wp:posOffset>
-                </wp:positionH>
-                <wp:positionV relativeFrom="paragraph">
-                  <wp:posOffset>2371725</wp:posOffset>
-                </wp:positionV>
-                <wp:extent cx="1743075" cy="285750"/>
-                <wp:effectExtent l="0" t="0" r="9525" b="0"/>
-                <wp:wrapNone/>
-                <wp:docPr id="13" name="Zone de texte 2"/>
-                <wp:cNvGraphicFramePr>
-                  <a:graphicFrameLocks xmlns:a="http://schemas.openxmlformats.org/drawingml/2006/main"/>
-                </wp:cNvGraphicFramePr>
-                <a:graphic xmlns:a="http://schemas.openxmlformats.org/drawingml/2006/main">
-                  <a:graphicData uri="http://schemas.microsoft.com/office/word/2010/wordprocessingShape">
-                    <wps:wsp>
-                      <wps:cNvSpPr txBox="1">
-                        <a:spLocks noChangeArrowheads="1"/>
-                      </wps:cNvSpPr>
-                      <wps:spPr bwMode="auto">
-                        <a:xfrm>
-                          <a:off x="0" y="0"/>
-                          <a:ext cx="1743075" cy="285750"/>
-                        </a:xfrm>
-                        <a:prstGeom prst="rect">
-                          <a:avLst/>
-                        </a:prstGeom>
-                        <a:solidFill>
-                          <a:srgbClr val="FFFFFF"/>
-                        </a:solidFill>
-                        <a:ln w="9525">
-                          <a:noFill/>
-                          <a:miter lim="800000"/>
-                          <a:headEnd/>
-                          <a:tailEnd/>
-                        </a:ln>
-                      </wps:spPr>
-                      <wps:txbx>
-                        <w:txbxContent>
-                          <w:p>
-                            <w:r>
-                              <w:t>Affichage des coordonnées</w:t>
-                            </w:r>
-                          </w:p>
-                        </w:txbxContent>
-                      </wps:txbx>
-                      <wps:bodyPr rot="0" vert="horz" wrap="square" lIns="91440" tIns="45720" rIns="91440" bIns="45720" anchor="t" anchorCtr="0">
-                        <a:noAutofit/>
-                      </wps:bodyPr>
-                    </wps:wsp>
-                  </a:graphicData>
-                </a:graphic>
-                <wp14:sizeRelH relativeFrom="margin">
-                  <wp14:pctWidth>0</wp14:pctWidth>
-                </wp14:sizeRelH>
-                <wp14:sizeRelV relativeFrom="margin">
-                  <wp14:pctHeight>0</wp14:pctHeight>
-                </wp14:sizeRelV>
-              </wp:anchor>
-            </w:drawing>
-          </mc:Choice>
-          <mc:Fallback>
-            <w:pict>
-              <v:shape w14:anchorId="73DA6D31" id="_x0000_s1032" type="#_x0000_t202" style="position:absolute;margin-left:593.25pt;margin-top:186.75pt;width:137.25pt;height:22.5pt;z-index:251681792;visibility:visible;mso-wrap-style:square;mso-width-percent:0;mso-height-percent:0;mso-wrap-distance-left:9pt;mso-wrap-distance-top:3.6pt;mso-wrap-distance-right:9pt;mso-wrap-distance-bottom:3.6pt;mso-position-horizontal:absolute;mso-position-horizontal-relative:margin;mso-position-vertical:absolute;mso-position-vertical-relative:text;mso-width-percent:0;mso-height-percent:0;mso-width-relative:margin;mso-height-relative:margin;v-text-anchor:top" o:gfxdata="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" stroked="f">
-                <v:textbox>
-                  <w:txbxContent>
-                    <w:p>
-                      <w:r>
-                        <w:t>Affichage des coordonnées</w:t>
-                      </w:r>
-                    </w:p>
-                  </w:txbxContent>
-                </v:textbox>
-                <w10:wrap anchorx="margin"/>
-              </v:shape>
-            </w:pict>
-          </mc:Fallback>
-        </mc:AlternateContent>
-      </w:r>
-      <w:r>
-        <w:rPr>
-          <w:noProof/>
+          <w:lang w:eastAsia="fr-FR"/>
         </w:rPr>
         <mc:AlternateContent>
           <mc:Choice Requires="wps">
@@ -1268,7 +1875,7 @@
           </mc:Choice>
           <mc:Fallback>
             <w:pict>
-              <v:shape w14:anchorId="5B188992" id="_x0000_s1033" type="#_x0000_t202" style="position:absolute;margin-left:51pt;margin-top:78pt;width:138pt;height:21pt;z-index:251677696;visibility:visible;mso-wrap-style:square;mso-width-percent:0;mso-height-percent:0;mso-wrap-distance-left:9pt;mso-wrap-distance-top:3.6pt;mso-wrap-distance-right:9pt;mso-wrap-distance-bottom:3.6pt;mso-position-horizontal:absolute;mso-position-horizontal-relative:margin;mso-position-vertical:absolute;mso-position-vertical-relative:text;mso-width-percent:0;mso-height-percent:0;mso-width-relative:margin;mso-height-relative:margin;v-text-anchor:top" o:gfxdata="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" stroked="f">
+              <v:shape w14:anchorId="5B188992" id="_x0000_s1036" type="#_x0000_t202" style="position:absolute;margin-left:51pt;margin-top:78pt;width:138pt;height:21pt;z-index:251677696;visibility:visible;mso-wrap-style:square;mso-width-percent:0;mso-height-percent:0;mso-wrap-distance-left:9pt;mso-wrap-distance-top:3.6pt;mso-wrap-distance-right:9pt;mso-wrap-distance-bottom:3.6pt;mso-position-horizontal:absolute;mso-position-horizontal-relative:margin;mso-position-vertical:absolute;mso-position-vertical-relative:text;mso-width-percent:0;mso-height-percent:0;mso-width-relative:margin;mso-height-relative:margin;v-text-anchor:top" o:gfxdata="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" stroked="f">
                 <v:textbox>
                   <w:txbxContent>
                     <w:p>
@@ -1353,411 +1960,12 @@
           </mc:Choice>
           <mc:Fallback>
             <w:pict>
-              <v:shape w14:anchorId="486826D0" id="Connecteur droit avec flèche 12" o:spid="_x0000_s1026" type="#_x0000_t32" style="position:absolute;margin-left:90.75pt;margin-top:52.5pt;width:12pt;height:25.5pt;flip:x y;z-index:251679744;visibility:visible;mso-wrap-style:square;mso-width-percent:0;mso-height-percent:0;mso-wrap-distance-left:9pt;mso-wrap-distance-top:0;mso-wrap-distance-right:9pt;mso-wrap-distance-bottom:0;mso-position-horizontal:absolute;mso-position-horizontal-relative:text;mso-position-vertical:absolute;mso-position-vertical-relative:text;mso-width-percent:0;mso-height-percent:0;mso-width-relative:margin;mso-height-relative:margin" o:gfxdata="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" strokecolor="red" strokeweight=".5pt">
+              <v:shape w14:anchorId="5E005718" id="Connecteur droit avec flèche 12" o:spid="_x0000_s1026" type="#_x0000_t32" style="position:absolute;margin-left:90.75pt;margin-top:52.5pt;width:12pt;height:25.5pt;flip:x y;z-index:251679744;visibility:visible;mso-wrap-style:square;mso-width-percent:0;mso-height-percent:0;mso-wrap-distance-left:9pt;mso-wrap-distance-top:0;mso-wrap-distance-right:9pt;mso-wrap-distance-bottom:0;mso-position-horizontal:absolute;mso-position-horizontal-relative:text;mso-position-vertical:absolute;mso-position-vertical-relative:text;mso-width-percent:0;mso-height-percent:0;mso-width-relative:margin;mso-height-relative:margin" o:gfxdata="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" strokecolor="red" strokeweight=".5pt">
                 <v:stroke endarrow="block" joinstyle="miter"/>
               </v:shape>
             </w:pict>
           </mc:Fallback>
         </mc:AlternateContent>
-      </w:r>
-      <w:r>
-        <w:rPr>
-          <w:noProof/>
-        </w:rPr>
-        <mc:AlternateContent>
-          <mc:Choice Requires="wps">
-            <w:drawing>
-              <wp:anchor distT="45720" distB="45720" distL="114300" distR="114300" simplePos="0" relativeHeight="251671552" behindDoc="0" locked="0" layoutInCell="1" allowOverlap="1" wp14:anchorId="6D8CC2F0" wp14:editId="4C1F596A">
-                <wp:simplePos x="0" y="0"/>
-                <wp:positionH relativeFrom="margin">
-                  <wp:posOffset>8067675</wp:posOffset>
-                </wp:positionH>
-                <wp:positionV relativeFrom="paragraph">
-                  <wp:posOffset>1914525</wp:posOffset>
-                </wp:positionV>
-                <wp:extent cx="1209675" cy="285750"/>
-                <wp:effectExtent l="0" t="0" r="9525" b="0"/>
-                <wp:wrapNone/>
-                <wp:docPr id="8" name="Zone de texte 2"/>
-                <wp:cNvGraphicFramePr>
-                  <a:graphicFrameLocks xmlns:a="http://schemas.openxmlformats.org/drawingml/2006/main"/>
-                </wp:cNvGraphicFramePr>
-                <a:graphic xmlns:a="http://schemas.openxmlformats.org/drawingml/2006/main">
-                  <a:graphicData uri="http://schemas.microsoft.com/office/word/2010/wordprocessingShape">
-                    <wps:wsp>
-                      <wps:cNvSpPr txBox="1">
-                        <a:spLocks noChangeArrowheads="1"/>
-                      </wps:cNvSpPr>
-                      <wps:spPr bwMode="auto">
-                        <a:xfrm>
-                          <a:off x="0" y="0"/>
-                          <a:ext cx="1209675" cy="285750"/>
-                        </a:xfrm>
-                        <a:prstGeom prst="rect">
-                          <a:avLst/>
-                        </a:prstGeom>
-                        <a:solidFill>
-                          <a:srgbClr val="FFFFFF"/>
-                        </a:solidFill>
-                        <a:ln w="9525">
-                          <a:noFill/>
-                          <a:miter lim="800000"/>
-                          <a:headEnd/>
-                          <a:tailEnd/>
-                        </a:ln>
-                      </wps:spPr>
-                      <wps:txbx>
-                        <w:txbxContent>
-                          <w:p>
-                            <w:r>
-                              <w:t>Outils de mesure</w:t>
-                            </w:r>
-                          </w:p>
-                        </w:txbxContent>
-                      </wps:txbx>
-                      <wps:bodyPr rot="0" vert="horz" wrap="square" lIns="91440" tIns="45720" rIns="91440" bIns="45720" anchor="t" anchorCtr="0">
-                        <a:noAutofit/>
-                      </wps:bodyPr>
-                    </wps:wsp>
-                  </a:graphicData>
-                </a:graphic>
-                <wp14:sizeRelH relativeFrom="margin">
-                  <wp14:pctWidth>0</wp14:pctWidth>
-                </wp14:sizeRelH>
-                <wp14:sizeRelV relativeFrom="margin">
-                  <wp14:pctHeight>0</wp14:pctHeight>
-                </wp14:sizeRelV>
-              </wp:anchor>
-            </w:drawing>
-          </mc:Choice>
-          <mc:Fallback>
-            <w:pict>
-              <v:shape w14:anchorId="6D8CC2F0" id="_x0000_s1034" type="#_x0000_t202" style="position:absolute;margin-left:635.25pt;margin-top:150.75pt;width:95.25pt;height:22.5pt;z-index:251671552;visibility:visible;mso-wrap-style:square;mso-width-percent:0;mso-height-percent:0;mso-wrap-distance-left:9pt;mso-wrap-distance-top:3.6pt;mso-wrap-distance-right:9pt;mso-wrap-distance-bottom:3.6pt;mso-position-horizontal:absolute;mso-position-horizontal-relative:margin;mso-position-vertical:absolute;mso-position-vertical-relative:text;mso-width-percent:0;mso-height-percent:0;mso-width-relative:margin;mso-height-relative:margin;v-text-anchor:top" o:gfxdata="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" stroked="f">
-                <v:textbox>
-                  <w:txbxContent>
-                    <w:p>
-                      <w:r>
-                        <w:t>Outils de mesure</w:t>
-                      </w:r>
-                    </w:p>
-                  </w:txbxContent>
-                </v:textbox>
-                <w10:wrap anchorx="margin"/>
-              </v:shape>
-            </w:pict>
-          </mc:Fallback>
-        </mc:AlternateContent>
-      </w:r>
-      <w:r>
-        <w:rPr>
-          <w:noProof/>
-          <w:lang w:eastAsia="fr-FR"/>
-        </w:rPr>
-        <mc:AlternateContent>
-          <mc:Choice Requires="wps">
-            <w:drawing>
-              <wp:anchor distT="0" distB="0" distL="114300" distR="114300" simplePos="0" relativeHeight="251673600" behindDoc="0" locked="0" layoutInCell="1" allowOverlap="1" wp14:anchorId="2E706C7E" wp14:editId="29FEEF5F">
-                <wp:simplePos x="0" y="0"/>
-                <wp:positionH relativeFrom="column">
-                  <wp:posOffset>9286875</wp:posOffset>
-                </wp:positionH>
-                <wp:positionV relativeFrom="paragraph">
-                  <wp:posOffset>1781175</wp:posOffset>
-                </wp:positionV>
-                <wp:extent cx="161925" cy="542925"/>
-                <wp:effectExtent l="38100" t="0" r="28575" b="28575"/>
-                <wp:wrapNone/>
-                <wp:docPr id="9" name="Accolade ouvrante 9"/>
-                <wp:cNvGraphicFramePr/>
-                <a:graphic xmlns:a="http://schemas.openxmlformats.org/drawingml/2006/main">
-                  <a:graphicData uri="http://schemas.microsoft.com/office/word/2010/wordprocessingShape">
-                    <wps:wsp>
-                      <wps:cNvSpPr/>
-                      <wps:spPr>
-                        <a:xfrm>
-                          <a:off x="0" y="0"/>
-                          <a:ext cx="161925" cy="542925"/>
-                        </a:xfrm>
-                        <a:prstGeom prst="leftBrace">
-                          <a:avLst/>
-                        </a:prstGeom>
-                        <a:ln>
-                          <a:solidFill>
-                            <a:srgbClr val="FF0000"/>
-                          </a:solidFill>
-                        </a:ln>
-                      </wps:spPr>
-                      <wps:style>
-                        <a:lnRef idx="1">
-                          <a:schemeClr val="accent1"/>
-                        </a:lnRef>
-                        <a:fillRef idx="0">
-                          <a:schemeClr val="accent1"/>
-                        </a:fillRef>
-                        <a:effectRef idx="0">
-                          <a:schemeClr val="accent1"/>
-                        </a:effectRef>
-                        <a:fontRef idx="minor">
-                          <a:schemeClr val="tx1"/>
-                        </a:fontRef>
-                      </wps:style>
-                      <wps:bodyPr rot="0" spcFirstLastPara="0" vertOverflow="overflow" horzOverflow="overflow" vert="horz" wrap="square" lIns="91440" tIns="45720" rIns="91440" bIns="45720" numCol="1" spcCol="0" rtlCol="0" fromWordArt="0" anchor="ctr" anchorCtr="0" forceAA="0" compatLnSpc="1">
-                        <a:prstTxWarp prst="textNoShape">
-                          <a:avLst/>
-                        </a:prstTxWarp>
-                        <a:noAutofit/>
-                      </wps:bodyPr>
-                    </wps:wsp>
-                  </a:graphicData>
-                </a:graphic>
-                <wp14:sizeRelH relativeFrom="margin">
-                  <wp14:pctWidth>0</wp14:pctWidth>
-                </wp14:sizeRelH>
-                <wp14:sizeRelV relativeFrom="margin">
-                  <wp14:pctHeight>0</wp14:pctHeight>
-                </wp14:sizeRelV>
-              </wp:anchor>
-            </w:drawing>
-          </mc:Choice>
-          <mc:Fallback>
-            <w:pict>
-              <v:shapetype w14:anchorId="56B0443F" id="_x0000_t87" coordsize="21600,21600" o:spt="87" adj="1800,10800" path="m21600,qx10800@0l10800@2qy0@11,10800@3l10800@1qy21600,21600e" filled="f">
-                <v:formulas>
-                  <v:f eqn="val #0"/>
-                  <v:f eqn="sum 21600 0 #0"/>
-                  <v:f eqn="sum #1 0 #0"/>
-                  <v:f eqn="sum #1 #0 0"/>
-                  <v:f eqn="prod #0 9598 32768"/>
-                  <v:f eqn="sum 21600 0 @4"/>
-                  <v:f eqn="sum 21600 0 #1"/>
-                  <v:f eqn="min #1 @6"/>
-                  <v:f eqn="prod @7 1 2"/>
-                  <v:f eqn="prod #0 2 1"/>
-                  <v:f eqn="sum 21600 0 @9"/>
-                  <v:f eqn="val #1"/>
-                </v:formulas>
-                <v:path arrowok="t" o:connecttype="custom" o:connectlocs="21600,0;0,10800;21600,21600" textboxrect="13963,@4,21600,@5"/>
-                <v:handles>
-                  <v:h position="center,#0" yrange="0,@8"/>
-                  <v:h position="topLeft,#1" yrange="@9,@10"/>
-                </v:handles>
-              </v:shapetype>
-              <v:shape id="Accolade ouvrante 9" o:spid="_x0000_s1026" type="#_x0000_t87" style="position:absolute;margin-left:731.25pt;margin-top:140.25pt;width:12.75pt;height:42.75pt;z-index:251673600;visibility:visible;mso-wrap-style:square;mso-width-percent:0;mso-height-percent:0;mso-wrap-distance-left:9pt;mso-wrap-distance-top:0;mso-wrap-distance-right:9pt;mso-wrap-distance-bottom:0;mso-position-horizontal:absolute;mso-position-horizontal-relative:text;mso-position-vertical:absolute;mso-position-vertical-relative:text;mso-width-percent:0;mso-height-percent:0;mso-width-relative:margin;mso-height-relative:margin;v-text-anchor:middle" o:gfxdata="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" adj="537" strokecolor="red" strokeweight=".5pt">
-                <v:stroke joinstyle="miter"/>
-              </v:shape>
-            </w:pict>
-          </mc:Fallback>
-        </mc:AlternateContent>
-      </w:r>
-      <w:r>
-        <w:rPr>
-          <w:noProof/>
-        </w:rPr>
-        <mc:AlternateContent>
-          <mc:Choice Requires="wps">
-            <w:drawing>
-              <wp:anchor distT="45720" distB="45720" distL="114300" distR="114300" simplePos="0" relativeHeight="251668480" behindDoc="0" locked="0" layoutInCell="1" allowOverlap="1" wp14:anchorId="06E35F56" wp14:editId="5BCD2016">
-                <wp:simplePos x="0" y="0"/>
-                <wp:positionH relativeFrom="margin">
-                  <wp:posOffset>7648575</wp:posOffset>
-                </wp:positionH>
-                <wp:positionV relativeFrom="paragraph">
-                  <wp:posOffset>1143000</wp:posOffset>
-                </wp:positionV>
-                <wp:extent cx="1562100" cy="485775"/>
-                <wp:effectExtent l="0" t="0" r="0" b="9525"/>
-                <wp:wrapNone/>
-                <wp:docPr id="6" name="Zone de texte 2"/>
-                <wp:cNvGraphicFramePr>
-                  <a:graphicFrameLocks xmlns:a="http://schemas.openxmlformats.org/drawingml/2006/main"/>
-                </wp:cNvGraphicFramePr>
-                <a:graphic xmlns:a="http://schemas.openxmlformats.org/drawingml/2006/main">
-                  <a:graphicData uri="http://schemas.microsoft.com/office/word/2010/wordprocessingShape">
-                    <wps:wsp>
-                      <wps:cNvSpPr txBox="1">
-                        <a:spLocks noChangeArrowheads="1"/>
-                      </wps:cNvSpPr>
-                      <wps:spPr bwMode="auto">
-                        <a:xfrm>
-                          <a:off x="0" y="0"/>
-                          <a:ext cx="1562100" cy="485775"/>
-                        </a:xfrm>
-                        <a:prstGeom prst="rect">
-                          <a:avLst/>
-                        </a:prstGeom>
-                        <a:solidFill>
-                          <a:srgbClr val="FFFFFF"/>
-                        </a:solidFill>
-                        <a:ln w="9525">
-                          <a:noFill/>
-                          <a:miter lim="800000"/>
-                          <a:headEnd/>
-                          <a:tailEnd/>
-                        </a:ln>
-                      </wps:spPr>
-                      <wps:txbx>
-                        <w:txbxContent>
-                          <w:p>
-                            <w:r>
-                              <w:t>Modes de comparaison des images</w:t>
-                            </w:r>
-                          </w:p>
-                        </w:txbxContent>
-                      </wps:txbx>
-                      <wps:bodyPr rot="0" vert="horz" wrap="square" lIns="91440" tIns="45720" rIns="91440" bIns="45720" anchor="t" anchorCtr="0">
-                        <a:noAutofit/>
-                      </wps:bodyPr>
-                    </wps:wsp>
-                  </a:graphicData>
-                </a:graphic>
-                <wp14:sizeRelH relativeFrom="margin">
-                  <wp14:pctWidth>0</wp14:pctWidth>
-                </wp14:sizeRelH>
-                <wp14:sizeRelV relativeFrom="margin">
-                  <wp14:pctHeight>0</wp14:pctHeight>
-                </wp14:sizeRelV>
-              </wp:anchor>
-            </w:drawing>
-          </mc:Choice>
-          <mc:Fallback>
-            <w:pict>
-              <v:shape w14:anchorId="06E35F56" id="_x0000_s1035" type="#_x0000_t202" style="position:absolute;margin-left:602.25pt;margin-top:90pt;width:123pt;height:38.25pt;z-index:251668480;visibility:visible;mso-wrap-style:square;mso-width-percent:0;mso-height-percent:0;mso-wrap-distance-left:9pt;mso-wrap-distance-top:3.6pt;mso-wrap-distance-right:9pt;mso-wrap-distance-bottom:3.6pt;mso-position-horizontal:absolute;mso-position-horizontal-relative:margin;mso-position-vertical:absolute;mso-position-vertical-relative:text;mso-width-percent:0;mso-height-percent:0;mso-width-relative:margin;mso-height-relative:margin;v-text-anchor:top" o:gfxdata="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" stroked="f">
-                <v:textbox>
-                  <w:txbxContent>
-                    <w:p>
-                      <w:r>
-                        <w:t>Modes de comparaison des images</w:t>
-                      </w:r>
-                    </w:p>
-                  </w:txbxContent>
-                </v:textbox>
-                <w10:wrap anchorx="margin"/>
-              </v:shape>
-            </w:pict>
-          </mc:Fallback>
-        </mc:AlternateContent>
-      </w:r>
-      <w:r>
-        <w:rPr>
-          <w:noProof/>
-          <w:lang w:eastAsia="fr-FR"/>
-        </w:rPr>
-        <mc:AlternateContent>
-          <mc:Choice Requires="wps">
-            <w:drawing>
-              <wp:anchor distT="0" distB="0" distL="114300" distR="114300" simplePos="0" relativeHeight="251669504" behindDoc="0" locked="0" layoutInCell="1" allowOverlap="1">
-                <wp:simplePos x="0" y="0"/>
-                <wp:positionH relativeFrom="column">
-                  <wp:posOffset>9277350</wp:posOffset>
-                </wp:positionH>
-                <wp:positionV relativeFrom="paragraph">
-                  <wp:posOffset>1009650</wp:posOffset>
-                </wp:positionV>
-                <wp:extent cx="180975" cy="742950"/>
-                <wp:effectExtent l="38100" t="0" r="28575" b="19050"/>
-                <wp:wrapNone/>
-                <wp:docPr id="7" name="Accolade ouvrante 7"/>
-                <wp:cNvGraphicFramePr/>
-                <a:graphic xmlns:a="http://schemas.openxmlformats.org/drawingml/2006/main">
-                  <a:graphicData uri="http://schemas.microsoft.com/office/word/2010/wordprocessingShape">
-                    <wps:wsp>
-                      <wps:cNvSpPr/>
-                      <wps:spPr>
-                        <a:xfrm>
-                          <a:off x="0" y="0"/>
-                          <a:ext cx="180975" cy="742950"/>
-                        </a:xfrm>
-                        <a:prstGeom prst="leftBrace">
-                          <a:avLst/>
-                        </a:prstGeom>
-                        <a:ln>
-                          <a:solidFill>
-                            <a:srgbClr val="FF0000"/>
-                          </a:solidFill>
-                        </a:ln>
-                      </wps:spPr>
-                      <wps:style>
-                        <a:lnRef idx="1">
-                          <a:schemeClr val="accent1"/>
-                        </a:lnRef>
-                        <a:fillRef idx="0">
-                          <a:schemeClr val="accent1"/>
-                        </a:fillRef>
-                        <a:effectRef idx="0">
-                          <a:schemeClr val="accent1"/>
-                        </a:effectRef>
-                        <a:fontRef idx="minor">
-                          <a:schemeClr val="tx1"/>
-                        </a:fontRef>
-                      </wps:style>
-                      <wps:bodyPr rot="0" spcFirstLastPara="0" vertOverflow="overflow" horzOverflow="overflow" vert="horz" wrap="square" lIns="91440" tIns="45720" rIns="91440" bIns="45720" numCol="1" spcCol="0" rtlCol="0" fromWordArt="0" anchor="ctr" anchorCtr="0" forceAA="0" compatLnSpc="1">
-                        <a:prstTxWarp prst="textNoShape">
-                          <a:avLst/>
-                        </a:prstTxWarp>
-                        <a:noAutofit/>
-                      </wps:bodyPr>
-                    </wps:wsp>
-                  </a:graphicData>
-                </a:graphic>
-              </wp:anchor>
-            </w:drawing>
-          </mc:Choice>
-          <mc:Fallback>
-            <w:pict>
-              <v:shape w14:anchorId="14A0CBD8" id="Accolade ouvrante 7" o:spid="_x0000_s1026" type="#_x0000_t87" style="position:absolute;margin-left:730.5pt;margin-top:79.5pt;width:14.25pt;height:58.5pt;z-index:251669504;visibility:visible;mso-wrap-style:square;mso-wrap-distance-left:9pt;mso-wrap-distance-top:0;mso-wrap-distance-right:9pt;mso-wrap-distance-bottom:0;mso-position-horizontal:absolute;mso-position-horizontal-relative:text;mso-position-vertical:absolute;mso-position-vertical-relative:text;v-text-anchor:middle" o:gfxdata="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" adj="438" strokecolor="red" strokeweight=".5pt">
-                <v:stroke joinstyle="miter"/>
-              </v:shape>
-            </w:pict>
-          </mc:Fallback>
-        </mc:AlternateContent>
-      </w:r>
-      <w:r>
-        <w:rPr>
-          <w:noProof/>
-          <w:lang w:eastAsia="fr-FR"/>
-        </w:rPr>
-        <w:drawing>
-          <wp:inline distT="0" distB="0" distL="0" distR="0" wp14:anchorId="27EA98BB" wp14:editId="685DB4B7">
-            <wp:extent cx="9810154" cy="5161915"/>
-            <wp:effectExtent l="0" t="0" r="635" b="635"/>
-            <wp:docPr id="1" name="Image 1"/>
-            <wp:cNvGraphicFramePr>
-              <a:graphicFrameLocks xmlns:a="http://schemas.openxmlformats.org/drawingml/2006/main" noChangeAspect="1"/>
-            </wp:cNvGraphicFramePr>
-            <a:graphic xmlns:a="http://schemas.openxmlformats.org/drawingml/2006/main">
-              <a:graphicData uri="http://schemas.openxmlformats.org/drawingml/2006/picture">
-                <pic:pic xmlns:pic="http://schemas.openxmlformats.org/drawingml/2006/picture">
-                  <pic:nvPicPr>
-                    <pic:cNvPr id="1" name=""/>
-                    <pic:cNvPicPr/>
-                  </pic:nvPicPr>
-                  <pic:blipFill rotWithShape="1">
-                    <a:blip r:embed="rId6"/>
-                    <a:srcRect l="483" t="8697" r="-1" b="4868"/>
-                    <a:stretch/>
-                  </pic:blipFill>
-                  <pic:spPr bwMode="auto">
-                    <a:xfrm>
-                      <a:off x="0" y="0"/>
-                      <a:ext cx="9828564" cy="5171602"/>
-                    </a:xfrm>
-                    <a:prstGeom prst="rect">
-                      <a:avLst/>
-                    </a:prstGeom>
-                    <a:ln>
-                      <a:noFill/>
-                    </a:ln>
-                    <a:extLst>
-                      <a:ext uri="{53640926-AAD7-44D8-BBD7-CCE9431645EC}">
-                        <a14:shadowObscured xmlns:a14="http://schemas.microsoft.com/office/drawing/2010/main"/>
-                      </a:ext>
-                    </a:extLst>
-                  </pic:spPr>
-                </pic:pic>
-              </a:graphicData>
-            </a:graphic>
-          </wp:inline>
-        </w:drawing>
       </w:r>
     </w:p>
     <w:sectPr>
@@ -1771,7 +1979,7 @@
 </file>
 
 <file path=word/styles.xml><?xml version="1.0" encoding="utf-8"?>
-<w:styles xmlns:mc="http://schemas.openxmlformats.org/markup-compatibility/2006" xmlns:r="http://schemas.openxmlformats.org/officeDocument/2006/relationships" xmlns:w="http://schemas.openxmlformats.org/wordprocessingml/2006/main" xmlns:w14="http://schemas.microsoft.com/office/word/2010/wordml" xmlns:w15="http://schemas.microsoft.com/office/word/2012/wordml" mc:Ignorable="w14 w15">
+<w:styles xmlns:mc="http://schemas.openxmlformats.org/markup-compatibility/2006" xmlns:r="http://schemas.openxmlformats.org/officeDocument/2006/relationships" xmlns:w="http://schemas.openxmlformats.org/wordprocessingml/2006/main" xmlns:w14="http://schemas.microsoft.com/office/word/2010/wordml" xmlns:w15="http://schemas.microsoft.com/office/word/2012/wordml" xmlns:w16se="http://schemas.microsoft.com/office/word/2015/wordml/symex" mc:Ignorable="w14 w15 w16se">
   <w:docDefaults>
     <w:rPrDefault>
       <w:rPr>

</xml_diff>